<commit_message>
Delete comments in par-file and update user manual
</commit_message>
<xml_diff>
--- a/doc/SIMSTRAT_V302_UserManual.docx
+++ b/doc/SIMSTRAT_V302_UserManual.docx
@@ -125,8 +125,6 @@
         </w:rPr>
         <w:fldChar w:fldCharType="separate"/>
       </w:r>
-      <w:bookmarkStart w:id="0" w:name="_GoBack"/>
-      <w:bookmarkEnd w:id="0"/>
       <w:r>
         <w:rPr>
           <w:noProof/>
@@ -168,7 +166,7 @@
           <w:noProof/>
           <w:lang w:val="en-US"/>
         </w:rPr>
-        <w:instrText xml:space="preserve"> PAGEREF _Toc95468236 \h </w:instrText>
+        <w:instrText xml:space="preserve"> PAGEREF _Toc97327558 \h </w:instrText>
       </w:r>
       <w:r>
         <w:rPr>
@@ -250,7 +248,7 @@
           <w:noProof/>
           <w:lang w:val="en-US"/>
         </w:rPr>
-        <w:instrText xml:space="preserve"> PAGEREF _Toc95468237 \h </w:instrText>
+        <w:instrText xml:space="preserve"> PAGEREF _Toc97327559 \h </w:instrText>
       </w:r>
       <w:r>
         <w:rPr>
@@ -315,7 +313,7 @@
           <w:noProof/>
           <w:lang w:val="en-US"/>
         </w:rPr>
-        <w:instrText xml:space="preserve"> PAGEREF _Toc95468238 \h </w:instrText>
+        <w:instrText xml:space="preserve"> PAGEREF _Toc97327560 \h </w:instrText>
       </w:r>
       <w:r>
         <w:rPr>
@@ -380,7 +378,7 @@
           <w:noProof/>
           <w:lang w:val="en-US"/>
         </w:rPr>
-        <w:instrText xml:space="preserve"> PAGEREF _Toc95468239 \h </w:instrText>
+        <w:instrText xml:space="preserve"> PAGEREF _Toc97327561 \h </w:instrText>
       </w:r>
       <w:r>
         <w:rPr>
@@ -442,6 +440,88 @@
           <w:noProof/>
           <w:lang w:val="en-US"/>
         </w:rPr>
+        <w:t>Important hints</w:t>
+      </w:r>
+      <w:r>
+        <w:rPr>
+          <w:noProof/>
+          <w:lang w:val="en-US"/>
+        </w:rPr>
+        <w:tab/>
+      </w:r>
+      <w:r>
+        <w:rPr>
+          <w:noProof/>
+        </w:rPr>
+        <w:fldChar w:fldCharType="begin"/>
+      </w:r>
+      <w:r>
+        <w:rPr>
+          <w:noProof/>
+          <w:lang w:val="en-US"/>
+        </w:rPr>
+        <w:instrText xml:space="preserve"> PAGEREF _Toc97327562 \h </w:instrText>
+      </w:r>
+      <w:r>
+        <w:rPr>
+          <w:noProof/>
+        </w:rPr>
+      </w:r>
+      <w:r>
+        <w:rPr>
+          <w:noProof/>
+        </w:rPr>
+        <w:fldChar w:fldCharType="separate"/>
+      </w:r>
+      <w:r>
+        <w:rPr>
+          <w:noProof/>
+          <w:lang w:val="en-US"/>
+        </w:rPr>
+        <w:t>5</w:t>
+      </w:r>
+      <w:r>
+        <w:rPr>
+          <w:noProof/>
+        </w:rPr>
+        <w:fldChar w:fldCharType="end"/>
+      </w:r>
+    </w:p>
+    <w:p>
+      <w:pPr>
+        <w:pStyle w:val="TOC1"/>
+        <w:tabs>
+          <w:tab w:val="left" w:pos="440"/>
+          <w:tab w:val="right" w:leader="dot" w:pos="9060"/>
+        </w:tabs>
+        <w:rPr>
+          <w:rFonts w:asciiTheme="minorHAnsi" w:eastAsiaTheme="minorEastAsia" w:hAnsiTheme="minorHAnsi"/>
+          <w:noProof/>
+          <w:szCs w:val="22"/>
+          <w:lang w:val="en-US"/>
+        </w:rPr>
+      </w:pPr>
+      <w:r>
+        <w:rPr>
+          <w:noProof/>
+          <w:lang w:val="en-US"/>
+        </w:rPr>
+        <w:t>4.</w:t>
+      </w:r>
+      <w:r>
+        <w:rPr>
+          <w:rFonts w:asciiTheme="minorHAnsi" w:eastAsiaTheme="minorEastAsia" w:hAnsiTheme="minorHAnsi"/>
+          <w:noProof/>
+          <w:szCs w:val="22"/>
+          <w:lang w:val="en-US"/>
+        </w:rPr>
+        <w:tab/>
+      </w:r>
+      <w:r>
+        <w:rPr>
+          <w:noProof/>
+          <w:lang w:val="en-US"/>
+        </w:rPr>
         <w:t>Model set-up</w:t>
       </w:r>
       <w:r>
@@ -462,7 +542,7 @@
           <w:noProof/>
           <w:lang w:val="en-US"/>
         </w:rPr>
-        <w:instrText xml:space="preserve"> PAGEREF _Toc95468240 \h </w:instrText>
+        <w:instrText xml:space="preserve"> PAGEREF _Toc97327563 \h </w:instrText>
       </w:r>
       <w:r>
         <w:rPr>
@@ -508,7 +588,7 @@
           <w:noProof/>
           <w:lang w:val="en-US"/>
         </w:rPr>
-        <w:t>3.1.</w:t>
+        <w:t>4.1.</w:t>
       </w:r>
       <w:r>
         <w:rPr>
@@ -544,7 +624,7 @@
           <w:noProof/>
           <w:lang w:val="en-US"/>
         </w:rPr>
-        <w:instrText xml:space="preserve"> PAGEREF _Toc95468241 \h </w:instrText>
+        <w:instrText xml:space="preserve"> PAGEREF _Toc97327564 \h </w:instrText>
       </w:r>
       <w:r>
         <w:rPr>
@@ -590,7 +670,7 @@
           <w:noProof/>
           <w:lang w:val="en-US"/>
         </w:rPr>
-        <w:t>3.2.</w:t>
+        <w:t>4.2.</w:t>
       </w:r>
       <w:r>
         <w:rPr>
@@ -626,7 +706,7 @@
           <w:noProof/>
           <w:lang w:val="en-US"/>
         </w:rPr>
-        <w:instrText xml:space="preserve"> PAGEREF _Toc95468242 \h </w:instrText>
+        <w:instrText xml:space="preserve"> PAGEREF _Toc97327565 \h </w:instrText>
       </w:r>
       <w:r>
         <w:rPr>
@@ -644,7 +724,7 @@
           <w:noProof/>
           <w:lang w:val="en-US"/>
         </w:rPr>
-        <w:t>7</w:t>
+        <w:t>8</w:t>
       </w:r>
       <w:r>
         <w:rPr>
@@ -672,7 +752,7 @@
           <w:noProof/>
           <w:lang w:val="en-US"/>
         </w:rPr>
-        <w:t>4.</w:t>
+        <w:t>5.</w:t>
       </w:r>
       <w:r>
         <w:rPr>
@@ -708,7 +788,7 @@
           <w:noProof/>
           <w:lang w:val="en-US"/>
         </w:rPr>
-        <w:instrText xml:space="preserve"> PAGEREF _Toc95468243 \h </w:instrText>
+        <w:instrText xml:space="preserve"> PAGEREF _Toc97327566 \h </w:instrText>
       </w:r>
       <w:r>
         <w:rPr>
@@ -726,7 +806,7 @@
           <w:noProof/>
           <w:lang w:val="en-US"/>
         </w:rPr>
-        <w:t>7</w:t>
+        <w:t>8</w:t>
       </w:r>
       <w:r>
         <w:rPr>
@@ -754,7 +834,7 @@
           <w:noProof/>
           <w:lang w:val="en-US"/>
         </w:rPr>
-        <w:t>4.1.</w:t>
+        <w:t>5.1.</w:t>
       </w:r>
       <w:r>
         <w:rPr>
@@ -790,7 +870,7 @@
           <w:noProof/>
           <w:lang w:val="en-US"/>
         </w:rPr>
-        <w:instrText xml:space="preserve"> PAGEREF _Toc95468244 \h </w:instrText>
+        <w:instrText xml:space="preserve"> PAGEREF _Toc97327567 \h </w:instrText>
       </w:r>
       <w:r>
         <w:rPr>
@@ -836,7 +916,7 @@
           <w:noProof/>
           <w:lang w:val="en-US"/>
         </w:rPr>
-        <w:t>4.2.</w:t>
+        <w:t>5.2.</w:t>
       </w:r>
       <w:r>
         <w:rPr>
@@ -872,7 +952,7 @@
           <w:noProof/>
           <w:lang w:val="en-US"/>
         </w:rPr>
-        <w:instrText xml:space="preserve"> PAGEREF _Toc95468245 \h </w:instrText>
+        <w:instrText xml:space="preserve"> PAGEREF _Toc97327568 \h </w:instrText>
       </w:r>
       <w:r>
         <w:rPr>
@@ -890,7 +970,7 @@
           <w:noProof/>
           <w:lang w:val="en-US"/>
         </w:rPr>
-        <w:t>8</w:t>
+        <w:t>9</w:t>
       </w:r>
       <w:r>
         <w:rPr>
@@ -918,7 +998,7 @@
           <w:noProof/>
           <w:lang w:val="en-US"/>
         </w:rPr>
-        <w:t>4.3.</w:t>
+        <w:t>5.3.</w:t>
       </w:r>
       <w:r>
         <w:rPr>
@@ -954,7 +1034,7 @@
           <w:noProof/>
           <w:lang w:val="en-US"/>
         </w:rPr>
-        <w:instrText xml:space="preserve"> PAGEREF _Toc95468246 \h </w:instrText>
+        <w:instrText xml:space="preserve"> PAGEREF _Toc97327569 \h </w:instrText>
       </w:r>
       <w:r>
         <w:rPr>
@@ -1000,7 +1080,7 @@
           <w:noProof/>
           <w:lang w:val="en-US"/>
         </w:rPr>
-        <w:t>5.</w:t>
+        <w:t>6.</w:t>
       </w:r>
       <w:r>
         <w:rPr>
@@ -1036,7 +1116,7 @@
           <w:noProof/>
           <w:lang w:val="en-US"/>
         </w:rPr>
-        <w:instrText xml:space="preserve"> PAGEREF _Toc95468247 \h </w:instrText>
+        <w:instrText xml:space="preserve"> PAGEREF _Toc97327570 \h </w:instrText>
       </w:r>
       <w:r>
         <w:rPr>
@@ -1082,7 +1162,7 @@
           <w:noProof/>
           <w:lang w:val="en-US"/>
         </w:rPr>
-        <w:t>6.</w:t>
+        <w:t>7.</w:t>
       </w:r>
       <w:r>
         <w:rPr>
@@ -1118,7 +1198,7 @@
           <w:noProof/>
           <w:lang w:val="en-US"/>
         </w:rPr>
-        <w:instrText xml:space="preserve"> PAGEREF _Toc95468248 \h </w:instrText>
+        <w:instrText xml:space="preserve"> PAGEREF _Toc97327571 \h </w:instrText>
       </w:r>
       <w:r>
         <w:rPr>
@@ -1164,7 +1244,7 @@
           <w:noProof/>
           <w:lang w:val="en-US"/>
         </w:rPr>
-        <w:t>6.1.</w:t>
+        <w:t>7.1.</w:t>
       </w:r>
       <w:r>
         <w:rPr>
@@ -1200,7 +1280,7 @@
           <w:noProof/>
           <w:lang w:val="en-US"/>
         </w:rPr>
-        <w:instrText xml:space="preserve"> PAGEREF _Toc95468249 \h </w:instrText>
+        <w:instrText xml:space="preserve"> PAGEREF _Toc97327572 \h </w:instrText>
       </w:r>
       <w:r>
         <w:rPr>
@@ -1246,7 +1326,7 @@
           <w:noProof/>
           <w:lang w:val="en-US"/>
         </w:rPr>
-        <w:t>6.2.</w:t>
+        <w:t>7.2.</w:t>
       </w:r>
       <w:r>
         <w:rPr>
@@ -1282,7 +1362,7 @@
           <w:noProof/>
           <w:lang w:val="en-US"/>
         </w:rPr>
-        <w:instrText xml:space="preserve"> PAGEREF _Toc95468250 \h </w:instrText>
+        <w:instrText xml:space="preserve"> PAGEREF _Toc97327573 \h </w:instrText>
       </w:r>
       <w:r>
         <w:rPr>
@@ -1327,7 +1407,7 @@
         <w:rPr>
           <w:noProof/>
         </w:rPr>
-        <w:t>6.3.</w:t>
+        <w:t>7.3.</w:t>
       </w:r>
       <w:r>
         <w:rPr>
@@ -1360,7 +1440,7 @@
         <w:rPr>
           <w:noProof/>
         </w:rPr>
-        <w:instrText xml:space="preserve"> PAGEREF _Toc95468251 \h </w:instrText>
+        <w:instrText xml:space="preserve"> PAGEREF _Toc97327574 \h </w:instrText>
       </w:r>
       <w:r>
         <w:rPr>
@@ -1418,7 +1498,7 @@
           <w:lang w:val="en-US"/>
         </w:rPr>
         <w:drawing>
-          <wp:anchor distT="0" distB="0" distL="114300" distR="114300" simplePos="0" relativeHeight="251657216" behindDoc="0" locked="0" layoutInCell="1" allowOverlap="1" wp14:anchorId="2DA5CAB6" wp14:editId="4C5E8268">
+          <wp:anchor distT="0" distB="0" distL="114300" distR="114300" simplePos="0" relativeHeight="251656192" behindDoc="0" locked="0" layoutInCell="1" allowOverlap="1" wp14:anchorId="2DA5CAB6" wp14:editId="4C5E8268">
             <wp:simplePos x="0" y="0"/>
             <wp:positionH relativeFrom="column">
               <wp:posOffset>32385</wp:posOffset>
@@ -1501,7 +1581,7 @@
         <mc:AlternateContent>
           <mc:Choice Requires="wps">
             <w:drawing>
-              <wp:anchor distT="0" distB="0" distL="114300" distR="114300" simplePos="0" relativeHeight="251661312" behindDoc="0" locked="0" layoutInCell="1" allowOverlap="1" wp14:anchorId="46DBEC0C" wp14:editId="7DFB52D6">
+              <wp:anchor distT="0" distB="0" distL="114300" distR="114300" simplePos="0" relativeHeight="251659264" behindDoc="0" locked="0" layoutInCell="1" allowOverlap="1" wp14:anchorId="46DBEC0C" wp14:editId="7DFB52D6">
                 <wp:simplePos x="0" y="0"/>
                 <wp:positionH relativeFrom="column">
                   <wp:posOffset>3176270</wp:posOffset>
@@ -1608,7 +1688,7 @@
                 <v:stroke joinstyle="miter"/>
                 <v:path gradientshapeok="t" o:connecttype="rect"/>
               </v:shapetype>
-              <v:shape id="_x0000_s1026" type="#_x0000_t202" style="position:absolute;left:0;text-align:left;margin-left:250.1pt;margin-top:6.6pt;width:241.2pt;height:67.5pt;z-index:251661312;visibility:visible;mso-wrap-style:square;mso-width-percent:0;mso-height-percent:0;mso-wrap-distance-left:9pt;mso-wrap-distance-top:0;mso-wrap-distance-right:9pt;mso-wrap-distance-bottom:0;mso-position-horizontal:absolute;mso-position-horizontal-relative:text;mso-position-vertical:absolute;mso-position-vertical-relative:text;mso-width-percent:0;mso-height-percent:0;mso-width-relative:margin;mso-height-relative:margin;v-text-anchor:top" o:gfxdata="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" stroked="f">
+              <v:shape id="_x0000_s1026" type="#_x0000_t202" style="position:absolute;left:0;text-align:left;margin-left:250.1pt;margin-top:6.6pt;width:241.2pt;height:67.5pt;z-index:251659264;visibility:visible;mso-wrap-style:square;mso-width-percent:0;mso-height-percent:0;mso-wrap-distance-left:9pt;mso-wrap-distance-top:0;mso-wrap-distance-right:9pt;mso-wrap-distance-bottom:0;mso-position-horizontal:absolute;mso-position-horizontal-relative:text;mso-position-vertical:absolute;mso-position-vertical-relative:text;mso-width-percent:0;mso-height-percent:0;mso-width-relative:margin;mso-height-relative:margin;v-text-anchor:top" o:gfxdata="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" stroked="f">
                 <v:textbox>
                   <w:txbxContent>
                     <w:p>
@@ -1715,12 +1795,12 @@
           <w:lang w:val="en-US"/>
         </w:rPr>
       </w:pPr>
-      <w:bookmarkStart w:id="1" w:name="_Toc95468236"/>
+      <w:bookmarkStart w:id="0" w:name="_Toc97327558"/>
       <w:r>
         <w:lastRenderedPageBreak/>
         <w:t>Introduction</w:t>
       </w:r>
-      <w:bookmarkEnd w:id="1"/>
+      <w:bookmarkEnd w:id="0"/>
     </w:p>
     <w:p>
       <w:pPr>
@@ -2113,8 +2193,8 @@
           <w:lang w:val="en-US"/>
         </w:rPr>
       </w:pPr>
-      <w:bookmarkStart w:id="2" w:name="_Ref417637536"/>
-      <w:bookmarkStart w:id="3" w:name="_Toc95468237"/>
+      <w:bookmarkStart w:id="1" w:name="_Ref417637536"/>
+      <w:bookmarkStart w:id="2" w:name="_Toc97327559"/>
       <w:r>
         <w:rPr>
           <w:lang w:val="en-US"/>
@@ -2127,26 +2207,26 @@
         </w:rPr>
         <w:t>hanges</w:t>
       </w:r>
+      <w:bookmarkEnd w:id="1"/>
+      <w:r>
+        <w:rPr>
+          <w:lang w:val="en-US"/>
+        </w:rPr>
+        <w:t xml:space="preserve"> up to version </w:t>
+      </w:r>
+      <w:r>
+        <w:rPr>
+          <w:lang w:val="en-US"/>
+        </w:rPr>
+        <w:t>3</w:t>
+      </w:r>
+      <w:r>
+        <w:rPr>
+          <w:lang w:val="en-US"/>
+        </w:rPr>
+        <w:t>.0</w:t>
+      </w:r>
       <w:bookmarkEnd w:id="2"/>
-      <w:r>
-        <w:rPr>
-          <w:lang w:val="en-US"/>
-        </w:rPr>
-        <w:t xml:space="preserve"> up to version </w:t>
-      </w:r>
-      <w:r>
-        <w:rPr>
-          <w:lang w:val="en-US"/>
-        </w:rPr>
-        <w:t>3</w:t>
-      </w:r>
-      <w:r>
-        <w:rPr>
-          <w:lang w:val="en-US"/>
-        </w:rPr>
-        <w:t>.0</w:t>
-      </w:r>
-      <w:bookmarkEnd w:id="3"/>
     </w:p>
     <w:p>
       <w:pPr>
@@ -2157,14 +2237,14 @@
         </w:numPr>
         <w:ind w:left="792" w:hanging="432"/>
       </w:pPr>
-      <w:bookmarkStart w:id="4" w:name="_Toc95468238"/>
+      <w:bookmarkStart w:id="3" w:name="_Toc97327560"/>
       <w:r>
         <w:t>2.1</w:t>
       </w:r>
       <w:r>
         <w:t xml:space="preserve"> Model changes</w:t>
       </w:r>
-      <w:bookmarkEnd w:id="4"/>
+      <w:bookmarkEnd w:id="3"/>
     </w:p>
     <w:p>
       <w:pPr>
@@ -3262,11 +3342,11 @@
         </w:numPr>
         <w:ind w:left="792" w:hanging="432"/>
       </w:pPr>
-      <w:bookmarkStart w:id="5" w:name="_Toc95468239"/>
+      <w:bookmarkStart w:id="4" w:name="_Toc97327561"/>
       <w:r>
         <w:t>2.2 Changes to the configuration file</w:t>
       </w:r>
-      <w:bookmarkEnd w:id="5"/>
+      <w:bookmarkEnd w:id="4"/>
     </w:p>
     <w:p>
       <w:pPr>
@@ -4026,7 +4106,104 @@
           <w:lang w:val="en-US"/>
         </w:rPr>
       </w:pPr>
-      <w:bookmarkStart w:id="6" w:name="_Toc95468240"/>
+      <w:bookmarkStart w:id="5" w:name="_Toc97327562"/>
+      <w:r>
+        <w:rPr>
+          <w:lang w:val="en-US"/>
+        </w:rPr>
+        <w:t>Important hints</w:t>
+      </w:r>
+      <w:bookmarkEnd w:id="5"/>
+    </w:p>
+    <w:p>
+      <w:pPr>
+        <w:rPr>
+          <w:sz w:val="24"/>
+          <w:szCs w:val="24"/>
+          <w:lang w:val="en-US"/>
+        </w:rPr>
+      </w:pPr>
+      <w:r>
+        <w:rPr>
+          <w:sz w:val="24"/>
+          <w:szCs w:val="24"/>
+          <w:lang w:val="en-US"/>
+        </w:rPr>
+        <w:t>These hints</w:t>
+      </w:r>
+    </w:p>
+    <w:p>
+      <w:pPr>
+        <w:pStyle w:val="ListParagraph"/>
+        <w:numPr>
+          <w:ilvl w:val="0"/>
+          <w:numId w:val="20"/>
+        </w:numPr>
+        <w:rPr>
+          <w:sz w:val="24"/>
+          <w:szCs w:val="24"/>
+          <w:lang w:val="en-US"/>
+        </w:rPr>
+      </w:pPr>
+      <w:r>
+        <w:rPr>
+          <w:sz w:val="24"/>
+          <w:szCs w:val="24"/>
+          <w:lang w:val="en-US"/>
+        </w:rPr>
+        <w:t>Generally use a timestep &lt;= 5 minutes (300 seconds) because t</w:t>
+      </w:r>
+      <w:r>
+        <w:rPr>
+          <w:sz w:val="24"/>
+          <w:szCs w:val="24"/>
+          <w:lang w:val="en-US"/>
+        </w:rPr>
+        <w:t>he k-epsilon turbulence model requires a very small timestep.</w:t>
+      </w:r>
+    </w:p>
+    <w:p>
+      <w:pPr>
+        <w:pStyle w:val="ListParagraph"/>
+        <w:numPr>
+          <w:ilvl w:val="0"/>
+          <w:numId w:val="20"/>
+        </w:numPr>
+        <w:rPr>
+          <w:sz w:val="24"/>
+          <w:szCs w:val="24"/>
+          <w:lang w:val="en-US"/>
+        </w:rPr>
+      </w:pPr>
+      <w:r>
+        <w:rPr>
+          <w:sz w:val="24"/>
+          <w:szCs w:val="24"/>
+          <w:lang w:val="en-US"/>
+        </w:rPr>
+        <w:t xml:space="preserve">Use PressureGradient=2 </w:t>
+      </w:r>
+      <w:r>
+        <w:rPr>
+          <w:sz w:val="24"/>
+          <w:szCs w:val="24"/>
+          <w:lang w:val="en-US"/>
+        </w:rPr>
+        <w:t>for lakes close to the equator. Due to the lack of Coriolis force pressure gradients can become significant.</w:t>
+      </w:r>
+    </w:p>
+    <w:p>
+      <w:pPr>
+        <w:pStyle w:val="Heading1"/>
+        <w:numPr>
+          <w:ilvl w:val="0"/>
+          <w:numId w:val="5"/>
+        </w:numPr>
+        <w:rPr>
+          <w:lang w:val="en-US"/>
+        </w:rPr>
+      </w:pPr>
+      <w:bookmarkStart w:id="6" w:name="_Toc97327563"/>
       <w:r>
         <w:rPr>
           <w:lang w:val="en-US"/>
@@ -4045,7 +4222,7 @@
       <w:pPr>
         <w:pStyle w:val="Heading2"/>
       </w:pPr>
-      <w:bookmarkStart w:id="7" w:name="_Toc95468241"/>
+      <w:bookmarkStart w:id="7" w:name="_Toc97327564"/>
       <w:r>
         <w:t>Physical</w:t>
       </w:r>
@@ -4693,7 +4870,23 @@
                 <w:szCs w:val="24"/>
                 <w:lang w:val="en-US"/>
               </w:rPr>
-              <w:t>Path to morphology file</w:t>
+              <w:t xml:space="preserve">Path to </w:t>
+            </w:r>
+            <w:r>
+              <w:rPr>
+                <w:sz w:val="24"/>
+                <w:szCs w:val="24"/>
+                <w:lang w:val="en-US"/>
+              </w:rPr>
+              <w:t xml:space="preserve">lake </w:t>
+            </w:r>
+            <w:r>
+              <w:rPr>
+                <w:sz w:val="24"/>
+                <w:szCs w:val="24"/>
+                <w:lang w:val="en-US"/>
+              </w:rPr>
+              <w:t>morphology file</w:t>
             </w:r>
           </w:p>
         </w:tc>
@@ -4757,7 +4950,23 @@
                 <w:szCs w:val="24"/>
                 <w:lang w:val="en-US"/>
               </w:rPr>
-              <w:t>Path to forcing file</w:t>
+              <w:t xml:space="preserve">Path to </w:t>
+            </w:r>
+            <w:r>
+              <w:rPr>
+                <w:sz w:val="24"/>
+                <w:szCs w:val="24"/>
+                <w:lang w:val="en-US"/>
+              </w:rPr>
+              <w:t xml:space="preserve">meteorological </w:t>
+            </w:r>
+            <w:r>
+              <w:rPr>
+                <w:sz w:val="24"/>
+                <w:szCs w:val="24"/>
+                <w:lang w:val="en-US"/>
+              </w:rPr>
+              <w:t>forcing file</w:t>
             </w:r>
           </w:p>
         </w:tc>
@@ -4829,7 +5038,15 @@
                 <w:szCs w:val="24"/>
                 <w:lang w:val="en-US"/>
               </w:rPr>
-              <w:t>light attenuation</w:t>
+              <w:t xml:space="preserve">light </w:t>
+            </w:r>
+            <w:r>
+              <w:rPr>
+                <w:sz w:val="24"/>
+                <w:szCs w:val="24"/>
+                <w:lang w:val="en-US"/>
+              </w:rPr>
+              <w:t>absorption</w:t>
             </w:r>
             <w:r>
               <w:rPr>
@@ -5262,7 +5479,23 @@
                 <w:szCs w:val="24"/>
                 <w:lang w:val="en-US"/>
               </w:rPr>
-              <w:t>result folder (is created if non-existant)</w:t>
+              <w:t>result folder (is created if non-</w:t>
+            </w:r>
+            <w:r>
+              <w:rPr>
+                <w:sz w:val="24"/>
+                <w:szCs w:val="24"/>
+                <w:lang w:val="en-US"/>
+              </w:rPr>
+              <w:t>existent</w:t>
+            </w:r>
+            <w:r>
+              <w:rPr>
+                <w:sz w:val="24"/>
+                <w:szCs w:val="24"/>
+                <w:lang w:val="en-US"/>
+              </w:rPr>
+              <w:t>)</w:t>
             </w:r>
           </w:p>
         </w:tc>
@@ -5398,7 +5631,24 @@
                 <w:szCs w:val="24"/>
                 <w:lang w:val="en-US"/>
               </w:rPr>
-              <w:t>Path to file / vector of depths / output depth resolution</w:t>
+              <w:t xml:space="preserve">Depths at which output is written: </w:t>
+            </w:r>
+            <w:r>
+              <w:rPr>
+                <w:sz w:val="24"/>
+                <w:szCs w:val="24"/>
+                <w:lang w:val="en-US"/>
+              </w:rPr>
+              <w:t xml:space="preserve">Path to file / </w:t>
+            </w:r>
+            <w:r>
+              <w:rPr>
+                <w:sz w:val="24"/>
+                <w:szCs w:val="24"/>
+                <w:lang w:val="en-US"/>
+              </w:rPr>
+              <w:lastRenderedPageBreak/>
+              <w:t>vector of depths / output depth resolution</w:t>
             </w:r>
           </w:p>
         </w:tc>
@@ -5536,6 +5786,14 @@
               </w:rPr>
               <w:t>True: all variables are written out, false: only selected variables in “Variables” are written</w:t>
             </w:r>
+            <w:r>
+              <w:rPr>
+                <w:sz w:val="24"/>
+                <w:szCs w:val="24"/>
+                <w:lang w:val="en-US"/>
+              </w:rPr>
+              <w:t xml:space="preserve"> out</w:t>
+            </w:r>
           </w:p>
         </w:tc>
         <w:tc>
@@ -5600,7 +5858,39 @@
                 <w:szCs w:val="24"/>
                 <w:lang w:val="en-US"/>
               </w:rPr>
-              <w:t>Vector of variable names (if all=false)</w:t>
+              <w:t>Vector of variable names (only used if “A</w:t>
+            </w:r>
+            <w:r>
+              <w:rPr>
+                <w:sz w:val="24"/>
+                <w:szCs w:val="24"/>
+                <w:lang w:val="en-US"/>
+              </w:rPr>
+              <w:t>ll</w:t>
+            </w:r>
+            <w:r>
+              <w:rPr>
+                <w:sz w:val="24"/>
+                <w:szCs w:val="24"/>
+                <w:lang w:val="en-US"/>
+              </w:rPr>
+              <w:t>”</w:t>
+            </w:r>
+            <w:r>
+              <w:rPr>
+                <w:sz w:val="24"/>
+                <w:szCs w:val="24"/>
+                <w:lang w:val="en-US"/>
+              </w:rPr>
+              <w:t>=false)</w:t>
+            </w:r>
+            <w:r>
+              <w:rPr>
+                <w:sz w:val="24"/>
+                <w:szCs w:val="24"/>
+                <w:lang w:val="en-US"/>
+              </w:rPr>
+              <w:t>. Example: [“T”,”S”]</w:t>
             </w:r>
           </w:p>
         </w:tc>
@@ -5635,12 +5925,14 @@
               <w:rPr>
                 <w:sz w:val="24"/>
                 <w:szCs w:val="24"/>
-              </w:rPr>
-            </w:pPr>
-            <w:r>
-              <w:rPr>
-                <w:sz w:val="24"/>
-                <w:szCs w:val="24"/>
+                <w:lang w:val="en-US"/>
+              </w:rPr>
+            </w:pPr>
+            <w:r>
+              <w:rPr>
+                <w:sz w:val="24"/>
+                <w:szCs w:val="24"/>
+                <w:lang w:val="en-US"/>
               </w:rPr>
               <w:t>ModelConfig</w:t>
             </w:r>
@@ -5693,12 +5985,14 @@
               <w:rPr>
                 <w:sz w:val="24"/>
                 <w:szCs w:val="24"/>
-              </w:rPr>
-            </w:pPr>
-            <w:r>
-              <w:rPr>
-                <w:sz w:val="24"/>
-                <w:szCs w:val="24"/>
+                <w:lang w:val="en-US"/>
+              </w:rPr>
+            </w:pPr>
+            <w:r>
+              <w:rPr>
+                <w:sz w:val="24"/>
+                <w:szCs w:val="24"/>
+                <w:lang w:val="en-US"/>
               </w:rPr>
               <w:t>MaxLengthInputData</w:t>
             </w:r>
@@ -5771,8 +6065,16 @@
               <w:rPr>
                 <w:sz w:val="24"/>
                 <w:szCs w:val="24"/>
-              </w:rPr>
-              <w:t>CoupleAED2</w:t>
+                <w:lang w:val="en-US"/>
+              </w:rPr>
+              <w:t>CoupleAED</w:t>
+            </w:r>
+            <w:r>
+              <w:rPr>
+                <w:sz w:val="24"/>
+                <w:szCs w:val="24"/>
+              </w:rPr>
+              <w:t>2</w:t>
             </w:r>
           </w:p>
         </w:tc>
@@ -5795,7 +6097,31 @@
                 <w:szCs w:val="24"/>
                 <w:lang w:val="en-US"/>
               </w:rPr>
-              <w:t>Biogeochemistry model (</w:t>
+              <w:t>Switch to turn b</w:t>
+            </w:r>
+            <w:r>
+              <w:rPr>
+                <w:sz w:val="24"/>
+                <w:szCs w:val="24"/>
+                <w:lang w:val="en-US"/>
+              </w:rPr>
+              <w:t xml:space="preserve">iogeochemistry model </w:t>
+            </w:r>
+            <w:r>
+              <w:rPr>
+                <w:sz w:val="24"/>
+                <w:szCs w:val="24"/>
+                <w:lang w:val="en-US"/>
+              </w:rPr>
+              <w:t xml:space="preserve">on/off </w:t>
+            </w:r>
+            <w:r>
+              <w:rPr>
+                <w:sz w:val="24"/>
+                <w:szCs w:val="24"/>
+                <w:lang w:val="en-US"/>
+              </w:rPr>
+              <w:t>(</w:t>
             </w:r>
             <w:r>
               <w:rPr>
@@ -5868,7 +6194,6 @@
                 <w:sz w:val="24"/>
                 <w:szCs w:val="24"/>
               </w:rPr>
-              <w:lastRenderedPageBreak/>
               <w:t>TurbulenceModel</w:t>
             </w:r>
           </w:p>
@@ -5899,15 +6224,23 @@
                 <w:sz w:val="24"/>
                 <w:szCs w:val="24"/>
               </w:rPr>
-              <w:t>ε</w:t>
-            </w:r>
-            <w:r>
-              <w:rPr>
-                <w:sz w:val="24"/>
-                <w:szCs w:val="24"/>
-                <w:lang w:val="en-US"/>
-              </w:rPr>
-              <w:t>, 2:M-Y</w:t>
+              <w:t>epsilon</w:t>
+            </w:r>
+            <w:r>
+              <w:rPr>
+                <w:sz w:val="24"/>
+                <w:szCs w:val="24"/>
+                <w:lang w:val="en-US"/>
+              </w:rPr>
+              <w:t>;</w:t>
+            </w:r>
+            <w:r>
+              <w:rPr>
+                <w:sz w:val="24"/>
+                <w:szCs w:val="24"/>
+                <w:lang w:val="en-US"/>
+              </w:rPr>
+              <w:t xml:space="preserve"> 2:Mellor-Yamada</w:t>
             </w:r>
           </w:p>
         </w:tc>
@@ -5979,7 +6312,112 @@
                 <w:szCs w:val="24"/>
                 <w:lang w:val="en-US"/>
               </w:rPr>
-              <w:t>True: use a_seiche if N2 exceeds “strat_sumr” and a_seiche_w otherwise; false: always use a_seiche</w:t>
+              <w:t xml:space="preserve">True: use </w:t>
+            </w:r>
+            <w:r>
+              <w:rPr>
+                <w:sz w:val="24"/>
+                <w:szCs w:val="24"/>
+                <w:lang w:val="en-US"/>
+              </w:rPr>
+              <w:t>“</w:t>
+            </w:r>
+            <w:r>
+              <w:rPr>
+                <w:sz w:val="24"/>
+                <w:szCs w:val="24"/>
+                <w:lang w:val="en-US"/>
+              </w:rPr>
+              <w:t>a_seiche</w:t>
+            </w:r>
+            <w:r>
+              <w:rPr>
+                <w:sz w:val="24"/>
+                <w:szCs w:val="24"/>
+                <w:lang w:val="en-US"/>
+              </w:rPr>
+              <w:t>”</w:t>
+            </w:r>
+            <w:r>
+              <w:rPr>
+                <w:sz w:val="24"/>
+                <w:szCs w:val="24"/>
+                <w:lang w:val="en-US"/>
+              </w:rPr>
+              <w:t xml:space="preserve"> if N</w:t>
+            </w:r>
+            <w:r>
+              <w:rPr>
+                <w:sz w:val="24"/>
+                <w:szCs w:val="24"/>
+                <w:vertAlign w:val="superscript"/>
+                <w:lang w:val="en-US"/>
+              </w:rPr>
+              <w:t>2</w:t>
+            </w:r>
+            <w:r>
+              <w:rPr>
+                <w:sz w:val="24"/>
+                <w:szCs w:val="24"/>
+                <w:lang w:val="en-US"/>
+              </w:rPr>
+              <w:t xml:space="preserve"> exceeds “strat_sumr” and </w:t>
+            </w:r>
+            <w:r>
+              <w:rPr>
+                <w:sz w:val="24"/>
+                <w:szCs w:val="24"/>
+                <w:lang w:val="en-US"/>
+              </w:rPr>
+              <w:t>“</w:t>
+            </w:r>
+            <w:r>
+              <w:rPr>
+                <w:sz w:val="24"/>
+                <w:szCs w:val="24"/>
+                <w:lang w:val="en-US"/>
+              </w:rPr>
+              <w:t>a_seiche_w</w:t>
+            </w:r>
+            <w:r>
+              <w:rPr>
+                <w:sz w:val="24"/>
+                <w:szCs w:val="24"/>
+                <w:lang w:val="en-US"/>
+              </w:rPr>
+              <w:t>”</w:t>
+            </w:r>
+            <w:r>
+              <w:rPr>
+                <w:sz w:val="24"/>
+                <w:szCs w:val="24"/>
+                <w:lang w:val="en-US"/>
+              </w:rPr>
+              <w:t xml:space="preserve"> otherwise; false: always use </w:t>
+            </w:r>
+            <w:r>
+              <w:rPr>
+                <w:sz w:val="24"/>
+                <w:szCs w:val="24"/>
+                <w:lang w:val="en-US"/>
+              </w:rPr>
+              <w:t>“</w:t>
+            </w:r>
+            <w:r>
+              <w:rPr>
+                <w:sz w:val="24"/>
+                <w:szCs w:val="24"/>
+                <w:lang w:val="en-US"/>
+              </w:rPr>
+              <w:t>a_seiche</w:t>
+            </w:r>
+            <w:r>
+              <w:rPr>
+                <w:sz w:val="24"/>
+                <w:szCs w:val="24"/>
+                <w:lang w:val="en-US"/>
+              </w:rPr>
+              <w:t>”</w:t>
             </w:r>
           </w:p>
         </w:tc>
@@ -6053,7 +6491,15 @@
                 <w:szCs w:val="24"/>
                 <w:lang w:val="en-US"/>
               </w:rPr>
-              <w:t>1:constant, 2:quasi-equilibrium</w:t>
+              <w:t>1:constant;</w:t>
+            </w:r>
+            <w:r>
+              <w:rPr>
+                <w:sz w:val="24"/>
+                <w:szCs w:val="24"/>
+                <w:lang w:val="en-US"/>
+              </w:rPr>
+              <w:t xml:space="preserve"> 2:quasi-equilibrium</w:t>
             </w:r>
           </w:p>
         </w:tc>
@@ -6134,7 +6580,15 @@
                 <w:szCs w:val="24"/>
                 <w:lang w:val="fr-CH"/>
               </w:rPr>
-              <w:t>:Dirichlet condition, 1:no-flux</w:t>
+              <w:t>:Dirichlet condition ;</w:t>
+            </w:r>
+            <w:r>
+              <w:rPr>
+                <w:sz w:val="24"/>
+                <w:szCs w:val="24"/>
+                <w:lang w:val="fr-CH"/>
+              </w:rPr>
+              <w:t xml:space="preserve"> 1:no-flux</w:t>
             </w:r>
           </w:p>
         </w:tc>
@@ -6354,7 +6808,31 @@
                 <w:szCs w:val="24"/>
                 <w:lang w:val="en-US"/>
               </w:rPr>
-              <w:t>True: Albedo is calculated by Simstrat (Grishchenko tables); false: albedo has to be defined manually</w:t>
+              <w:t xml:space="preserve">True: Albedo is calculated </w:t>
+            </w:r>
+            <w:r>
+              <w:rPr>
+                <w:sz w:val="24"/>
+                <w:szCs w:val="24"/>
+                <w:lang w:val="en-US"/>
+              </w:rPr>
+              <w:t>internally according to Grishchenko tables</w:t>
+            </w:r>
+            <w:r>
+              <w:rPr>
+                <w:sz w:val="24"/>
+                <w:szCs w:val="24"/>
+                <w:lang w:val="en-US"/>
+              </w:rPr>
+              <w:t>; false: albedo has to be defined manually</w:t>
+            </w:r>
+            <w:r>
+              <w:rPr>
+                <w:sz w:val="24"/>
+                <w:szCs w:val="24"/>
+                <w:lang w:val="en-US"/>
+              </w:rPr>
+              <w:t xml:space="preserve"> in the parameter block</w:t>
             </w:r>
           </w:p>
         </w:tc>
@@ -6530,7 +7008,32 @@
                 <w:szCs w:val="24"/>
                 <w:lang w:val="en-US"/>
               </w:rPr>
-              <w:t>1:max N^2, 2:integral</w:t>
+              <w:t>1:max N</w:t>
+            </w:r>
+            <w:r>
+              <w:rPr>
+                <w:sz w:val="24"/>
+                <w:szCs w:val="24"/>
+                <w:vertAlign w:val="superscript"/>
+                <w:lang w:val="en-US"/>
+              </w:rPr>
+              <w:t>2</w:t>
+            </w:r>
+            <w:r>
+              <w:rPr>
+                <w:sz w:val="24"/>
+                <w:szCs w:val="24"/>
+                <w:lang w:val="en-US"/>
+              </w:rPr>
+              <w:t>;</w:t>
+            </w:r>
+            <w:r>
+              <w:rPr>
+                <w:sz w:val="24"/>
+                <w:szCs w:val="24"/>
+                <w:lang w:val="en-US"/>
+              </w:rPr>
+              <w:t xml:space="preserve"> 2:integral</w:t>
             </w:r>
           </w:p>
         </w:tc>
@@ -6697,7 +7200,31 @@
                 <w:szCs w:val="24"/>
                 <w:lang w:val="en-US"/>
               </w:rPr>
-              <w:t>: no inflow; 1: manual inflow; 2: density-driven</w:t>
+              <w:t>: no inflow; 1: manual inflow</w:t>
+            </w:r>
+            <w:r>
+              <w:rPr>
+                <w:sz w:val="24"/>
+                <w:szCs w:val="24"/>
+                <w:lang w:val="en-US"/>
+              </w:rPr>
+              <w:t xml:space="preserve"> placement</w:t>
+            </w:r>
+            <w:r>
+              <w:rPr>
+                <w:sz w:val="24"/>
+                <w:szCs w:val="24"/>
+                <w:lang w:val="en-US"/>
+              </w:rPr>
+              <w:t>; 2: density-driven</w:t>
+            </w:r>
+            <w:r>
+              <w:rPr>
+                <w:sz w:val="24"/>
+                <w:szCs w:val="24"/>
+                <w:lang w:val="en-US"/>
+              </w:rPr>
+              <w:t xml:space="preserve"> inflow</w:t>
             </w:r>
           </w:p>
         </w:tc>
@@ -7000,7 +7527,39 @@
                 <w:szCs w:val="24"/>
                 <w:lang w:val="en-US"/>
               </w:rPr>
-              <w:t xml:space="preserve"> (needs an additional column in the forcing file: precipitation)</w:t>
+              <w:t xml:space="preserve"> (needs </w:t>
+            </w:r>
+            <w:r>
+              <w:rPr>
+                <w:sz w:val="24"/>
+                <w:szCs w:val="24"/>
+                <w:lang w:val="en-US"/>
+              </w:rPr>
+              <w:t xml:space="preserve">IceModel=1 and </w:t>
+            </w:r>
+            <w:r>
+              <w:rPr>
+                <w:sz w:val="24"/>
+                <w:szCs w:val="24"/>
+                <w:lang w:val="en-US"/>
+              </w:rPr>
+              <w:t>an additional column in the forcing file: precipitation</w:t>
+            </w:r>
+            <w:r>
+              <w:rPr>
+                <w:sz w:val="24"/>
+                <w:szCs w:val="24"/>
+                <w:lang w:val="en-US"/>
+              </w:rPr>
+              <w:t xml:space="preserve"> in [mm]</w:t>
+            </w:r>
+            <w:r>
+              <w:rPr>
+                <w:sz w:val="24"/>
+                <w:szCs w:val="24"/>
+                <w:lang w:val="en-US"/>
+              </w:rPr>
+              <w:t>)</w:t>
             </w:r>
           </w:p>
         </w:tc>
@@ -7551,7 +8110,48 @@
                 <w:szCs w:val="24"/>
                 <w:lang w:val="en-US"/>
               </w:rPr>
-              <w:t>Only used if BioshadeFeedback is on</w:t>
+              <w:t>Added to light absorption from AED2 (o</w:t>
+            </w:r>
+            <w:r>
+              <w:rPr>
+                <w:sz w:val="24"/>
+                <w:szCs w:val="24"/>
+                <w:lang w:val="en-US"/>
+              </w:rPr>
+              <w:t xml:space="preserve">nly used if </w:t>
+            </w:r>
+            <w:r>
+              <w:rPr>
+                <w:sz w:val="24"/>
+                <w:szCs w:val="24"/>
+                <w:lang w:val="en-US"/>
+              </w:rPr>
+              <w:lastRenderedPageBreak/>
+              <w:t xml:space="preserve">BioshadeFeedback is </w:t>
+            </w:r>
+            <w:r>
+              <w:rPr>
+                <w:sz w:val="24"/>
+                <w:szCs w:val="24"/>
+                <w:lang w:val="en-US"/>
+              </w:rPr>
+              <w:t xml:space="preserve">turned </w:t>
+            </w:r>
+            <w:r>
+              <w:rPr>
+                <w:sz w:val="24"/>
+                <w:szCs w:val="24"/>
+                <w:lang w:val="en-US"/>
+              </w:rPr>
+              <w:t>on</w:t>
+            </w:r>
+            <w:r>
+              <w:rPr>
+                <w:sz w:val="24"/>
+                <w:szCs w:val="24"/>
+                <w:lang w:val="en-US"/>
+              </w:rPr>
+              <w:t>)</w:t>
             </w:r>
           </w:p>
         </w:tc>
@@ -7574,6 +8174,7 @@
                 <w:szCs w:val="24"/>
                 <w:lang w:val="en-US"/>
               </w:rPr>
+              <w:lastRenderedPageBreak/>
               <w:t>0.2</w:t>
             </w:r>
           </w:p>
@@ -7857,7 +8458,15 @@
                 <w:szCs w:val="24"/>
                 <w:lang w:val="en-US"/>
               </w:rPr>
-              <w:t>100</w:t>
+              <w:t>3</w:t>
+            </w:r>
+            <w:r>
+              <w:rPr>
+                <w:sz w:val="24"/>
+                <w:szCs w:val="24"/>
+                <w:lang w:val="en-US"/>
+              </w:rPr>
+              <w:t>00</w:t>
             </w:r>
           </w:p>
         </w:tc>
@@ -7932,7 +8541,23 @@
                 <w:szCs w:val="24"/>
                 <w:lang w:val="en-US"/>
               </w:rPr>
-              <w:t xml:space="preserve"> year (used for Albedo calculation)</w:t>
+              <w:t xml:space="preserve"> year (</w:t>
+            </w:r>
+            <w:r>
+              <w:rPr>
+                <w:sz w:val="24"/>
+                <w:szCs w:val="24"/>
+                <w:lang w:val="en-US"/>
+              </w:rPr>
+              <w:t xml:space="preserve">only </w:t>
+            </w:r>
+            <w:r>
+              <w:rPr>
+                <w:sz w:val="24"/>
+                <w:szCs w:val="24"/>
+                <w:lang w:val="en-US"/>
+              </w:rPr>
+              <w:t>used for Albedo calculation)</w:t>
             </w:r>
           </w:p>
         </w:tc>
@@ -7998,7 +8623,39 @@
                 <w:szCs w:val="24"/>
                 <w:lang w:val="en-US"/>
               </w:rPr>
-              <w:t>Simulation start in days since 01.01. of reference year</w:t>
+              <w:t xml:space="preserve">Simulation start in </w:t>
+            </w:r>
+            <w:r>
+              <w:rPr>
+                <w:sz w:val="24"/>
+                <w:szCs w:val="24"/>
+                <w:lang w:val="en-US"/>
+              </w:rPr>
+              <w:t>[</w:t>
+            </w:r>
+            <w:r>
+              <w:rPr>
+                <w:sz w:val="24"/>
+                <w:szCs w:val="24"/>
+                <w:lang w:val="en-US"/>
+              </w:rPr>
+              <w:t>days</w:t>
+            </w:r>
+            <w:r>
+              <w:rPr>
+                <w:sz w:val="24"/>
+                <w:szCs w:val="24"/>
+                <w:lang w:val="en-US"/>
+              </w:rPr>
+              <w:t>]</w:t>
+            </w:r>
+            <w:r>
+              <w:rPr>
+                <w:sz w:val="24"/>
+                <w:szCs w:val="24"/>
+                <w:lang w:val="en-US"/>
+              </w:rPr>
+              <w:t xml:space="preserve"> since 01.01. of reference year</w:t>
             </w:r>
           </w:p>
         </w:tc>
@@ -8064,7 +8721,39 @@
                 <w:szCs w:val="24"/>
                 <w:lang w:val="en-US"/>
               </w:rPr>
-              <w:t>End time in days</w:t>
+              <w:t>Simulation e</w:t>
+            </w:r>
+            <w:r>
+              <w:rPr>
+                <w:sz w:val="24"/>
+                <w:szCs w:val="24"/>
+                <w:lang w:val="en-US"/>
+              </w:rPr>
+              <w:t xml:space="preserve">nd in </w:t>
+            </w:r>
+            <w:r>
+              <w:rPr>
+                <w:sz w:val="24"/>
+                <w:szCs w:val="24"/>
+                <w:lang w:val="en-US"/>
+              </w:rPr>
+              <w:t>[</w:t>
+            </w:r>
+            <w:r>
+              <w:rPr>
+                <w:sz w:val="24"/>
+                <w:szCs w:val="24"/>
+                <w:lang w:val="en-US"/>
+              </w:rPr>
+              <w:t>days</w:t>
+            </w:r>
+            <w:r>
+              <w:rPr>
+                <w:sz w:val="24"/>
+                <w:szCs w:val="24"/>
+                <w:lang w:val="en-US"/>
+              </w:rPr>
+              <w:t>]</w:t>
             </w:r>
           </w:p>
         </w:tc>
@@ -8132,7 +8821,23 @@
                 <w:szCs w:val="24"/>
                 <w:lang w:val="en-US"/>
               </w:rPr>
-              <w:t>Display in terminal (0: off, 1:when data is saved, 2: at every iteration</w:t>
+              <w:t>Display in</w:t>
+            </w:r>
+            <w:r>
+              <w:rPr>
+                <w:sz w:val="24"/>
+                <w:szCs w:val="24"/>
+                <w:lang w:val="en-US"/>
+              </w:rPr>
+              <w:t xml:space="preserve"> command window</w:t>
+            </w:r>
+            <w:r>
+              <w:rPr>
+                <w:sz w:val="24"/>
+                <w:szCs w:val="24"/>
+                <w:lang w:val="en-US"/>
+              </w:rPr>
+              <w:t xml:space="preserve"> (0: off, 1:when data is saved, 2: at every iteration</w:t>
             </w:r>
           </w:p>
         </w:tc>
@@ -8185,16 +8890,7 @@
                 <w:szCs w:val="24"/>
                 <w:lang w:val="en-US"/>
               </w:rPr>
-              <w:t xml:space="preserve">Continue from last </w:t>
-            </w:r>
-            <w:r>
-              <w:rPr>
-                <w:sz w:val="24"/>
-                <w:szCs w:val="24"/>
-                <w:lang w:val="en-US"/>
-              </w:rPr>
-              <w:lastRenderedPageBreak/>
-              <w:t>snapshot</w:t>
+              <w:t>Continue from last snapshot</w:t>
             </w:r>
           </w:p>
         </w:tc>
@@ -8218,17 +8914,63 @@
                 <w:szCs w:val="24"/>
                 <w:lang w:val="en-US"/>
               </w:rPr>
-              <w:lastRenderedPageBreak/>
-              <w:t xml:space="preserve">True: continue from snapshot file (if available); false: </w:t>
-            </w:r>
-            <w:r>
-              <w:rPr>
-                <w:sz w:val="24"/>
-                <w:szCs w:val="24"/>
-                <w:lang w:val="en-US"/>
-              </w:rPr>
-              <w:lastRenderedPageBreak/>
-              <w:t>ignore snapshot files</w:t>
+              <w:t xml:space="preserve">True: continue </w:t>
+            </w:r>
+            <w:r>
+              <w:rPr>
+                <w:sz w:val="24"/>
+                <w:szCs w:val="24"/>
+                <w:lang w:val="en-US"/>
+              </w:rPr>
+              <w:t>simulation from last saved simulation state (“s</w:t>
+            </w:r>
+            <w:r>
+              <w:rPr>
+                <w:sz w:val="24"/>
+                <w:szCs w:val="24"/>
+                <w:lang w:val="en-US"/>
+              </w:rPr>
+              <w:t>napshot</w:t>
+            </w:r>
+            <w:r>
+              <w:rPr>
+                <w:sz w:val="24"/>
+                <w:szCs w:val="24"/>
+                <w:lang w:val="en-US"/>
+              </w:rPr>
+              <w:t>”</w:t>
+            </w:r>
+            <w:r>
+              <w:rPr>
+                <w:sz w:val="24"/>
+                <w:szCs w:val="24"/>
+                <w:lang w:val="en-US"/>
+              </w:rPr>
+              <w:t xml:space="preserve"> file</w:t>
+            </w:r>
+            <w:r>
+              <w:rPr>
+                <w:sz w:val="24"/>
+                <w:szCs w:val="24"/>
+                <w:lang w:val="en-US"/>
+              </w:rPr>
+              <w:t>) if available</w:t>
+            </w:r>
+            <w:r>
+              <w:rPr>
+                <w:sz w:val="24"/>
+                <w:szCs w:val="24"/>
+                <w:lang w:val="en-US"/>
+              </w:rPr>
+              <w:t xml:space="preserve">; false: </w:t>
+            </w:r>
+            <w:r>
+              <w:rPr>
+                <w:sz w:val="24"/>
+                <w:szCs w:val="24"/>
+                <w:lang w:val="en-US"/>
+              </w:rPr>
+              <w:t>Start simulation from initial conditions</w:t>
             </w:r>
           </w:p>
         </w:tc>
@@ -8252,7 +8994,6 @@
                 <w:szCs w:val="24"/>
                 <w:lang w:val="en-US"/>
               </w:rPr>
-              <w:lastRenderedPageBreak/>
               <w:t>0</w:t>
             </w:r>
           </w:p>
@@ -8440,7 +9181,7 @@
                 <w:szCs w:val="24"/>
                 <w:lang w:val="en-US"/>
               </w:rPr>
-              <w:t>Latitude for Coriolis parameter [°]</w:t>
+              <w:t>Latitude [°]</w:t>
             </w:r>
           </w:p>
         </w:tc>
@@ -8585,7 +9326,23 @@
                 <w:szCs w:val="24"/>
                 <w:lang w:val="en-US"/>
               </w:rPr>
-              <w:t>Fraction of wind energy to seiche energy [-]</w:t>
+              <w:t>Fraction of seiche energy</w:t>
+            </w:r>
+            <w:r>
+              <w:rPr>
+                <w:sz w:val="24"/>
+                <w:szCs w:val="24"/>
+                <w:lang w:val="en-US"/>
+              </w:rPr>
+              <w:t xml:space="preserve"> to total wind energy</w:t>
+            </w:r>
+            <w:r>
+              <w:rPr>
+                <w:sz w:val="24"/>
+                <w:szCs w:val="24"/>
+                <w:lang w:val="en-US"/>
+              </w:rPr>
+              <w:t xml:space="preserve"> [-]</w:t>
             </w:r>
           </w:p>
         </w:tc>
@@ -8657,7 +9414,23 @@
                 <w:szCs w:val="24"/>
                 <w:lang w:val="en-US"/>
               </w:rPr>
-              <w:t>Fraction of wind energy to seiche energy [-]</w:t>
+              <w:t xml:space="preserve">Fraction of </w:t>
+            </w:r>
+            <w:r>
+              <w:rPr>
+                <w:sz w:val="24"/>
+                <w:szCs w:val="24"/>
+                <w:lang w:val="en-US"/>
+              </w:rPr>
+              <w:t>seiche energy to total wind energy</w:t>
+            </w:r>
+            <w:r>
+              <w:rPr>
+                <w:sz w:val="24"/>
+                <w:szCs w:val="24"/>
+                <w:lang w:val="en-US"/>
+              </w:rPr>
+              <w:t xml:space="preserve"> [-]</w:t>
             </w:r>
             <w:r>
               <w:rPr>
@@ -8666,6 +9439,31 @@
                 <w:lang w:val="en-US"/>
               </w:rPr>
               <w:t xml:space="preserve"> in winter</w:t>
+            </w:r>
+            <w:r>
+              <w:rPr>
+                <w:sz w:val="24"/>
+                <w:szCs w:val="24"/>
+                <w:lang w:val="en-US"/>
+              </w:rPr>
+              <w:t xml:space="preserve"> (if N</w:t>
+            </w:r>
+            <w:r>
+              <w:rPr>
+                <w:sz w:val="24"/>
+                <w:szCs w:val="24"/>
+                <w:vertAlign w:val="superscript"/>
+                <w:lang w:val="en-US"/>
+              </w:rPr>
+              <w:t>2</w:t>
+            </w:r>
+            <w:r>
+              <w:rPr>
+                <w:sz w:val="24"/>
+                <w:szCs w:val="24"/>
+                <w:lang w:val="en-US"/>
+              </w:rPr>
+              <w:t xml:space="preserve"> &lt; strat_sumr)</w:t>
             </w:r>
           </w:p>
         </w:tc>
@@ -8737,15 +9535,24 @@
                 <w:szCs w:val="24"/>
                 <w:lang w:val="en-US"/>
               </w:rPr>
-              <w:t>If maximum N2 is smaller than “strat_sumr”</w:t>
-            </w:r>
-            <w:r>
-              <w:rPr>
-                <w:sz w:val="24"/>
-                <w:szCs w:val="24"/>
-                <w:lang w:val="en-US"/>
-              </w:rPr>
-              <w:t>, then a_seiche_w is used instead of a_seiche</w:t>
+              <w:t>Threshold for seiche parameter: if N</w:t>
+            </w:r>
+            <w:r>
+              <w:rPr>
+                <w:sz w:val="24"/>
+                <w:szCs w:val="24"/>
+                <w:vertAlign w:val="superscript"/>
+                <w:lang w:val="en-US"/>
+              </w:rPr>
+              <w:t>2</w:t>
+            </w:r>
+            <w:r>
+              <w:rPr>
+                <w:sz w:val="24"/>
+                <w:szCs w:val="24"/>
+                <w:lang w:val="en-US"/>
+              </w:rPr>
+              <w:t xml:space="preserve"> &lt; strat_sumr, a_seiche_w is used instead of a_seiche (only used if SplitSeicheParameter = true)</w:t>
             </w:r>
           </w:p>
         </w:tc>
@@ -8881,7 +9688,15 @@
                 <w:szCs w:val="24"/>
                 <w:lang w:val="en-US"/>
               </w:rPr>
-              <w:t>Fraction of forcing wind to wind at 10m [-]</w:t>
+              <w:t>Fit parameter for wind speed</w:t>
+            </w:r>
+            <w:r>
+              <w:rPr>
+                <w:sz w:val="24"/>
+                <w:szCs w:val="24"/>
+                <w:lang w:val="en-US"/>
+              </w:rPr>
+              <w:t xml:space="preserve"> at 10m [-]</w:t>
             </w:r>
           </w:p>
         </w:tc>
@@ -9125,7 +9940,24 @@
                 <w:szCs w:val="24"/>
                 <w:lang w:val="en-US"/>
               </w:rPr>
-              <w:t>Geothermal heat flux [W/m2]</w:t>
+              <w:t>Geothermal heat flux [W/m</w:t>
+            </w:r>
+            <w:r>
+              <w:rPr>
+                <w:sz w:val="24"/>
+                <w:szCs w:val="24"/>
+                <w:vertAlign w:val="superscript"/>
+                <w:lang w:val="en-US"/>
+              </w:rPr>
+              <w:t>2</w:t>
+            </w:r>
+            <w:r>
+              <w:rPr>
+                <w:sz w:val="24"/>
+                <w:szCs w:val="24"/>
+                <w:lang w:val="en-US"/>
+              </w:rPr>
+              <w:t>]</w:t>
             </w:r>
           </w:p>
         </w:tc>
@@ -9227,15 +10059,23 @@
                 <w:szCs w:val="24"/>
                 <w:lang w:val="en-US"/>
               </w:rPr>
-              <w:t xml:space="preserve">Fit parameter for absorption of </w:t>
-            </w:r>
-            <w:r>
-              <w:rPr>
-                <w:sz w:val="24"/>
-                <w:szCs w:val="24"/>
-                <w:lang w:val="en-US"/>
-              </w:rPr>
-              <w:t xml:space="preserve">sunlight </w:t>
+              <w:t xml:space="preserve">Fit parameter </w:t>
+            </w:r>
+            <w:r>
+              <w:rPr>
+                <w:sz w:val="24"/>
+                <w:szCs w:val="24"/>
+                <w:lang w:val="en-US"/>
+              </w:rPr>
+              <w:t>for short-wave radiation from sky</w:t>
+            </w:r>
+            <w:r>
+              <w:rPr>
+                <w:sz w:val="24"/>
+                <w:szCs w:val="24"/>
+                <w:lang w:val="en-US"/>
+              </w:rPr>
+              <w:t xml:space="preserve"> </w:t>
             </w:r>
             <w:r>
               <w:rPr>
@@ -9322,7 +10162,23 @@
                 <w:szCs w:val="24"/>
                 <w:lang w:val="en-US"/>
               </w:rPr>
-              <w:t>Fit parameter for absorption of IR radiation from sky [-]</w:t>
+              <w:t xml:space="preserve">Fit parameter for </w:t>
+            </w:r>
+            <w:r>
+              <w:rPr>
+                <w:sz w:val="24"/>
+                <w:szCs w:val="24"/>
+                <w:lang w:val="en-US"/>
+              </w:rPr>
+              <w:t>long-wave</w:t>
+            </w:r>
+            <w:r>
+              <w:rPr>
+                <w:sz w:val="24"/>
+                <w:szCs w:val="24"/>
+                <w:lang w:val="en-US"/>
+              </w:rPr>
+              <w:t xml:space="preserve"> radiation from sky [-]</w:t>
             </w:r>
           </w:p>
         </w:tc>
@@ -9490,7 +10346,15 @@
                 <w:szCs w:val="24"/>
                 <w:lang w:val="en-US"/>
               </w:rPr>
-              <w:t xml:space="preserve">by water </w:t>
+              <w:t>at the water surface</w:t>
+            </w:r>
+            <w:r>
+              <w:rPr>
+                <w:sz w:val="24"/>
+                <w:szCs w:val="24"/>
+                <w:lang w:val="en-US"/>
+              </w:rPr>
+              <w:t xml:space="preserve"> </w:t>
             </w:r>
             <w:r>
               <w:rPr>
@@ -9642,7 +10506,25 @@
                 <w:szCs w:val="24"/>
                 <w:lang w:val="en-US"/>
               </w:rPr>
-              <w:t>Fit parameter for albedo of ice, snow-ice and snow [-] (only used if IceModel</w:t>
+              <w:t xml:space="preserve">Fit parameter for </w:t>
+            </w:r>
+            <w:r>
+              <w:rPr>
+                <w:sz w:val="24"/>
+                <w:szCs w:val="24"/>
+                <w:lang w:val="en-US"/>
+              </w:rPr>
+              <w:t xml:space="preserve">short-wave radiation from sky in the presence </w:t>
+            </w:r>
+            <w:bookmarkStart w:id="8" w:name="_GoBack"/>
+            <w:bookmarkEnd w:id="8"/>
+            <w:r>
+              <w:rPr>
+                <w:sz w:val="24"/>
+                <w:szCs w:val="24"/>
+                <w:lang w:val="en-US"/>
+              </w:rPr>
+              <w:t>of ice, snow-ice and snow [-] (only used if IceModel</w:t>
             </w:r>
             <w:r>
               <w:rPr>
@@ -9866,7 +10748,16 @@
                 <w:szCs w:val="24"/>
                 <w:lang w:val="en-US"/>
               </w:rPr>
-              <w:t>Initial seiche energy [J] (only used if InitializeSeicheEnergy=True)</w:t>
+              <w:t xml:space="preserve">Initial seiche energy [J] (only used if </w:t>
+            </w:r>
+            <w:r>
+              <w:rPr>
+                <w:sz w:val="24"/>
+                <w:szCs w:val="24"/>
+                <w:lang w:val="en-US"/>
+              </w:rPr>
+              <w:lastRenderedPageBreak/>
+              <w:t>InitializeSeicheEnergy=True)</w:t>
             </w:r>
           </w:p>
         </w:tc>
@@ -9889,7 +10780,17 @@
                 <w:szCs w:val="24"/>
                 <w:lang w:val="en-US"/>
               </w:rPr>
-              <w:t>1e8-1e10</w:t>
+              <w:lastRenderedPageBreak/>
+              <w:t>1e8-</w:t>
+            </w:r>
+            <w:r>
+              <w:rPr>
+                <w:sz w:val="24"/>
+                <w:szCs w:val="24"/>
+                <w:lang w:val="en-US"/>
+              </w:rPr>
+              <w:lastRenderedPageBreak/>
+              <w:t>1e10</w:t>
             </w:r>
           </w:p>
         </w:tc>
@@ -9906,13 +10807,14 @@
           <w:szCs w:val="20"/>
         </w:rPr>
       </w:pPr>
-      <w:bookmarkStart w:id="8" w:name="_Ref413857883"/>
+      <w:bookmarkStart w:id="9" w:name="_Ref413857883"/>
       <w:r>
         <w:rPr>
           <w:color w:val="auto"/>
           <w:sz w:val="20"/>
           <w:szCs w:val="20"/>
         </w:rPr>
+        <w:lastRenderedPageBreak/>
         <w:t xml:space="preserve">Table </w:t>
       </w:r>
       <w:r>
@@ -9956,7 +10858,7 @@
         </w:rPr>
         <w:fldChar w:fldCharType="end"/>
       </w:r>
-      <w:bookmarkEnd w:id="8"/>
+      <w:bookmarkEnd w:id="9"/>
       <w:r>
         <w:rPr>
           <w:color w:val="auto"/>
@@ -9970,14 +10872,14 @@
       <w:pPr>
         <w:pStyle w:val="Heading2"/>
       </w:pPr>
-      <w:bookmarkStart w:id="9" w:name="_Toc95468242"/>
+      <w:bookmarkStart w:id="10" w:name="_Toc97327565"/>
       <w:r>
         <w:t>Biogeochemical</w:t>
       </w:r>
       <w:r>
         <w:t xml:space="preserve"> (AED2)</w:t>
       </w:r>
-      <w:bookmarkEnd w:id="9"/>
+      <w:bookmarkEnd w:id="10"/>
     </w:p>
     <w:p>
       <w:pPr>
@@ -10051,185 +10953,95 @@
           <w:lang w:val="en-US"/>
         </w:rPr>
       </w:pPr>
-      <w:bookmarkStart w:id="10" w:name="_Toc95468243"/>
+      <w:bookmarkStart w:id="11" w:name="_Toc97327566"/>
       <w:r>
         <w:rPr>
           <w:lang w:val="en-US"/>
         </w:rPr>
         <w:t>Input files</w:t>
-      </w:r>
-      <w:bookmarkEnd w:id="10"/>
-    </w:p>
-    <w:p>
-      <w:pPr>
-        <w:jc w:val="both"/>
-        <w:rPr>
-          <w:sz w:val="24"/>
-          <w:szCs w:val="24"/>
-          <w:lang w:val="en-US"/>
-        </w:rPr>
-      </w:pPr>
-      <w:r>
-        <w:rPr>
-          <w:sz w:val="24"/>
-          <w:szCs w:val="24"/>
-          <w:lang w:val="en-US"/>
-        </w:rPr>
-        <w:t xml:space="preserve">The input files are opened and read by the model while it is running. For all these files, the given depths must be within the limits set in the lake morphology (depth is zero at the surface and negative as it decreases downwards), while the given times must </w:t>
-      </w:r>
-      <w:r>
-        <w:rPr>
-          <w:sz w:val="24"/>
-          <w:szCs w:val="24"/>
-          <w:lang w:val="en-US"/>
-        </w:rPr>
-        <w:t>fall in the frame set by</w:t>
-      </w:r>
-      <w:r>
-        <w:rPr>
-          <w:sz w:val="24"/>
-          <w:szCs w:val="24"/>
-          <w:lang w:val="en-US"/>
-        </w:rPr>
-        <w:t xml:space="preserve"> the</w:t>
-      </w:r>
-      <w:r>
-        <w:rPr>
-          <w:sz w:val="24"/>
-          <w:szCs w:val="24"/>
-          <w:lang w:val="en-US"/>
-        </w:rPr>
-        <w:t xml:space="preserve"> simulation start and end time. </w:t>
-      </w:r>
-      <w:r>
-        <w:rPr>
-          <w:sz w:val="24"/>
-          <w:szCs w:val="24"/>
-          <w:lang w:val="en-US"/>
-        </w:rPr>
-        <w:t>In files where a series of values is required, depths have to decrease mono</w:t>
-      </w:r>
-      <w:r>
-        <w:rPr>
-          <w:sz w:val="24"/>
-          <w:szCs w:val="24"/>
-          <w:lang w:val="en-US"/>
-        </w:rPr>
-        <w:t>tonously</w:t>
-      </w:r>
-      <w:r>
-        <w:rPr>
-          <w:sz w:val="24"/>
-          <w:szCs w:val="24"/>
-          <w:lang w:val="en-US"/>
-        </w:rPr>
-        <w:t xml:space="preserve"> while times have to increase monot</w:t>
-      </w:r>
-      <w:r>
-        <w:rPr>
-          <w:sz w:val="24"/>
-          <w:szCs w:val="24"/>
-          <w:lang w:val="en-US"/>
-        </w:rPr>
-        <w:t>onously</w:t>
-      </w:r>
-      <w:r>
-        <w:rPr>
-          <w:sz w:val="24"/>
-          <w:szCs w:val="24"/>
-          <w:lang w:val="en-US"/>
-        </w:rPr>
-        <w:t>.</w:t>
-      </w:r>
-    </w:p>
-    <w:p>
-      <w:pPr>
-        <w:jc w:val="both"/>
-        <w:rPr>
-          <w:sz w:val="24"/>
-          <w:szCs w:val="24"/>
-          <w:lang w:val="en-US"/>
-        </w:rPr>
-      </w:pPr>
-      <w:r>
-        <w:rPr>
-          <w:sz w:val="24"/>
-          <w:szCs w:val="24"/>
-          <w:lang w:val="en-US"/>
-        </w:rPr>
-        <w:lastRenderedPageBreak/>
-        <w:t xml:space="preserve">Throughout the simulation, the given values will be linearly interpolated (in depth and time) to obtain values at the coordinates needed by the model. If these coordinates are outside the given range, the value of the nearest </w:t>
-      </w:r>
-      <w:r>
-        <w:rPr>
-          <w:sz w:val="24"/>
-          <w:szCs w:val="24"/>
-          <w:lang w:val="en-US"/>
-        </w:rPr>
-        <w:t>neighbor</w:t>
-      </w:r>
-      <w:r>
-        <w:rPr>
-          <w:sz w:val="24"/>
-          <w:szCs w:val="24"/>
-          <w:lang w:val="en-US"/>
-        </w:rPr>
-        <w:t xml:space="preserve"> is used.</w:t>
-      </w:r>
-      <w:r>
-        <w:rPr>
-          <w:sz w:val="24"/>
-          <w:szCs w:val="24"/>
-          <w:lang w:val="en-US"/>
-        </w:rPr>
-        <w:t xml:space="preserve"> The model does not tolerate missing values.</w:t>
-      </w:r>
-      <w:r>
-        <w:rPr>
-          <w:sz w:val="24"/>
-          <w:szCs w:val="24"/>
-          <w:lang w:val="en-US"/>
-        </w:rPr>
-        <w:t xml:space="preserve"> The files can have an arbitrary extension but must be text files.</w:t>
-      </w:r>
-    </w:p>
-    <w:p>
-      <w:pPr>
-        <w:jc w:val="both"/>
-        <w:rPr>
-          <w:sz w:val="24"/>
-          <w:szCs w:val="24"/>
-          <w:lang w:val="en-US"/>
-        </w:rPr>
-      </w:pPr>
-    </w:p>
-    <w:p>
-      <w:pPr>
-        <w:pStyle w:val="Heading2"/>
-      </w:pPr>
-      <w:bookmarkStart w:id="11" w:name="_Toc95468244"/>
-      <w:r>
-        <w:t>Numerical</w:t>
       </w:r>
       <w:bookmarkEnd w:id="11"/>
     </w:p>
     <w:p>
       <w:pPr>
-        <w:rPr>
-          <w:b/>
-          <w:sz w:val="24"/>
-          <w:szCs w:val="24"/>
-          <w:lang w:val="en-US"/>
-        </w:rPr>
-      </w:pPr>
-      <w:r>
-        <w:rPr>
-          <w:b/>
-          <w:sz w:val="24"/>
-          <w:szCs w:val="24"/>
-          <w:lang w:val="en-US"/>
-        </w:rPr>
-        <w:t>Grid</w:t>
+        <w:jc w:val="both"/>
+        <w:rPr>
+          <w:sz w:val="24"/>
+          <w:szCs w:val="24"/>
+          <w:lang w:val="en-US"/>
+        </w:rPr>
+      </w:pPr>
+      <w:r>
+        <w:rPr>
+          <w:sz w:val="24"/>
+          <w:szCs w:val="24"/>
+          <w:lang w:val="en-US"/>
+        </w:rPr>
+        <w:t xml:space="preserve">The input files are opened and read by the model while it is running. For all these files, the given depths must be within the limits set in the lake morphology (depth is zero at the surface and negative as it decreases downwards), while the given times must </w:t>
+      </w:r>
+      <w:r>
+        <w:rPr>
+          <w:sz w:val="24"/>
+          <w:szCs w:val="24"/>
+          <w:lang w:val="en-US"/>
+        </w:rPr>
+        <w:t>fall in the frame set by</w:t>
+      </w:r>
+      <w:r>
+        <w:rPr>
+          <w:sz w:val="24"/>
+          <w:szCs w:val="24"/>
+          <w:lang w:val="en-US"/>
+        </w:rPr>
+        <w:t xml:space="preserve"> the</w:t>
+      </w:r>
+      <w:r>
+        <w:rPr>
+          <w:sz w:val="24"/>
+          <w:szCs w:val="24"/>
+          <w:lang w:val="en-US"/>
+        </w:rPr>
+        <w:t xml:space="preserve"> simulation start and end time. </w:t>
+      </w:r>
+      <w:r>
+        <w:rPr>
+          <w:sz w:val="24"/>
+          <w:szCs w:val="24"/>
+          <w:lang w:val="en-US"/>
+        </w:rPr>
+        <w:t>In files where a series of values is required, depths have to decrease mono</w:t>
+      </w:r>
+      <w:r>
+        <w:rPr>
+          <w:sz w:val="24"/>
+          <w:szCs w:val="24"/>
+          <w:lang w:val="en-US"/>
+        </w:rPr>
+        <w:t>tonously</w:t>
+      </w:r>
+      <w:r>
+        <w:rPr>
+          <w:sz w:val="24"/>
+          <w:szCs w:val="24"/>
+          <w:lang w:val="en-US"/>
+        </w:rPr>
+        <w:t xml:space="preserve"> while times have to increase monot</w:t>
+      </w:r>
+      <w:r>
+        <w:rPr>
+          <w:sz w:val="24"/>
+          <w:szCs w:val="24"/>
+          <w:lang w:val="en-US"/>
+        </w:rPr>
+        <w:t>onously</w:t>
+      </w:r>
+      <w:r>
+        <w:rPr>
+          <w:sz w:val="24"/>
+          <w:szCs w:val="24"/>
+          <w:lang w:val="en-US"/>
+        </w:rPr>
+        <w:t>.</w:t>
       </w:r>
     </w:p>
     <w:p>
@@ -10247,574 +11059,58 @@
           <w:szCs w:val="24"/>
           <w:lang w:val="en-US"/>
         </w:rPr>
-        <w:t xml:space="preserve">The entry given to to the json key </w:t>
-      </w:r>
-      <w:r>
-        <w:rPr>
-          <w:sz w:val="24"/>
-          <w:szCs w:val="24"/>
-          <w:u w:val="single"/>
-          <w:lang w:val="en-US"/>
-        </w:rPr>
-        <w:t>“</w:t>
-      </w:r>
-      <w:r>
-        <w:rPr>
-          <w:sz w:val="24"/>
-          <w:szCs w:val="24"/>
-          <w:u w:val="single"/>
-          <w:lang w:val="en-US"/>
-        </w:rPr>
-        <w:t>Input.</w:t>
-      </w:r>
-      <w:r>
-        <w:rPr>
-          <w:sz w:val="24"/>
-          <w:szCs w:val="24"/>
-          <w:u w:val="single"/>
-          <w:lang w:val="en-US"/>
-        </w:rPr>
-        <w:t>Grid”</w:t>
-      </w:r>
-      <w:r>
-        <w:rPr>
-          <w:sz w:val="24"/>
-          <w:szCs w:val="24"/>
-          <w:lang w:val="en-US"/>
-        </w:rPr>
-        <w:t xml:space="preserve"> can either be a string (path to a file), a vector containing the grid points </w:t>
-      </w:r>
-      <w:r>
-        <w:rPr>
-          <w:sz w:val="24"/>
-          <w:szCs w:val="24"/>
-          <w:lang w:val="en-US"/>
-        </w:rPr>
-        <w:t xml:space="preserve">(meaning the borders or faces of the grid layers) </w:t>
-      </w:r>
-      <w:r>
-        <w:rPr>
-          <w:sz w:val="24"/>
-          <w:szCs w:val="24"/>
-          <w:lang w:val="en-US"/>
-        </w:rPr>
-        <w:t xml:space="preserve">or a value specifying the </w:t>
-      </w:r>
-      <w:r>
-        <w:rPr>
-          <w:sz w:val="24"/>
-          <w:szCs w:val="24"/>
-          <w:lang w:val="en-US"/>
-        </w:rPr>
-        <w:t xml:space="preserve">total </w:t>
-      </w:r>
-      <w:r>
-        <w:rPr>
-          <w:sz w:val="24"/>
-          <w:szCs w:val="24"/>
-          <w:lang w:val="en-US"/>
-        </w:rPr>
-        <w:t>number of grid points.</w:t>
-      </w:r>
-      <w:r>
-        <w:rPr>
-          <w:sz w:val="24"/>
-          <w:szCs w:val="24"/>
-          <w:lang w:val="en-US"/>
-        </w:rPr>
-        <w:t xml:space="preserve"> If a </w:t>
-      </w:r>
-      <w:r>
-        <w:rPr>
-          <w:sz w:val="24"/>
-          <w:szCs w:val="24"/>
-          <w:lang w:val="en-US"/>
-        </w:rPr>
-        <w:t xml:space="preserve">file </w:t>
-      </w:r>
-      <w:r>
-        <w:rPr>
-          <w:sz w:val="24"/>
-          <w:szCs w:val="24"/>
-          <w:lang w:val="en-US"/>
-        </w:rPr>
-        <w:t>path is given, the file can contain again either</w:t>
-      </w:r>
-      <w:r>
-        <w:rPr>
-          <w:sz w:val="24"/>
-          <w:szCs w:val="24"/>
-          <w:lang w:val="en-US"/>
-        </w:rPr>
-        <w:t xml:space="preserve"> a vector of values </w:t>
-      </w:r>
-      <w:r>
-        <w:rPr>
-          <w:sz w:val="24"/>
-          <w:szCs w:val="24"/>
-          <w:lang w:val="en-US"/>
-        </w:rPr>
-        <w:t xml:space="preserve">(mostly used for variable grid spacing) or a number specifying the </w:t>
-      </w:r>
-      <w:r>
-        <w:rPr>
-          <w:sz w:val="24"/>
-          <w:szCs w:val="24"/>
-          <w:lang w:val="en-US"/>
-        </w:rPr>
-        <w:t xml:space="preserve">total </w:t>
-      </w:r>
-      <w:r>
-        <w:rPr>
-          <w:sz w:val="24"/>
-          <w:szCs w:val="24"/>
-          <w:lang w:val="en-US"/>
-        </w:rPr>
-        <w:t>number of grid points. If the grid points are specified, one needs to make sure to include the top and bottom values as defined in the morphology file otherwise an error occurs and the simulation aborts.</w:t>
+        <w:t xml:space="preserve">Throughout the simulation, the given values will be linearly interpolated (in depth and time) to obtain values at the coordinates needed by the model. If these coordinates are outside the given range, the value of the nearest </w:t>
+      </w:r>
+      <w:r>
+        <w:rPr>
+          <w:sz w:val="24"/>
+          <w:szCs w:val="24"/>
+          <w:lang w:val="en-US"/>
+        </w:rPr>
+        <w:t>neighbor</w:t>
+      </w:r>
+      <w:r>
+        <w:rPr>
+          <w:sz w:val="24"/>
+          <w:szCs w:val="24"/>
+          <w:lang w:val="en-US"/>
+        </w:rPr>
+        <w:t xml:space="preserve"> is used.</w:t>
+      </w:r>
+      <w:r>
+        <w:rPr>
+          <w:sz w:val="24"/>
+          <w:szCs w:val="24"/>
+          <w:lang w:val="en-US"/>
+        </w:rPr>
+        <w:t xml:space="preserve"> The model does not tolerate missing values.</w:t>
+      </w:r>
+      <w:r>
+        <w:rPr>
+          <w:sz w:val="24"/>
+          <w:szCs w:val="24"/>
+          <w:lang w:val="en-US"/>
+        </w:rPr>
+        <w:t xml:space="preserve"> The files can have an arbitrary extension but must be text files.</w:t>
       </w:r>
     </w:p>
     <w:p>
       <w:pPr>
         <w:jc w:val="both"/>
         <w:rPr>
-          <w:b/>
-          <w:sz w:val="24"/>
-          <w:szCs w:val="24"/>
-          <w:lang w:val="en-US"/>
-        </w:rPr>
-      </w:pPr>
-      <w:r>
-        <w:rPr>
-          <w:b/>
-          <w:sz w:val="24"/>
-          <w:szCs w:val="24"/>
-          <w:lang w:val="en-US"/>
-        </w:rPr>
-        <w:t>Output depths</w:t>
-      </w:r>
+          <w:sz w:val="24"/>
+          <w:szCs w:val="24"/>
+          <w:lang w:val="en-US"/>
+        </w:rPr>
+      </w:pPr>
     </w:p>
     <w:p>
       <w:pPr>
-        <w:jc w:val="both"/>
-        <w:rPr>
-          <w:sz w:val="24"/>
-          <w:szCs w:val="24"/>
-          <w:lang w:val="en-US"/>
-        </w:rPr>
-      </w:pPr>
-      <w:r>
-        <w:rPr>
-          <w:sz w:val="24"/>
-          <w:szCs w:val="24"/>
-          <w:lang w:val="en-US"/>
-        </w:rPr>
-        <w:t xml:space="preserve">The </w:t>
-      </w:r>
-      <w:r>
-        <w:rPr>
-          <w:sz w:val="24"/>
-          <w:szCs w:val="24"/>
-          <w:u w:val="single"/>
-          <w:lang w:val="en-US"/>
-        </w:rPr>
-        <w:t>Output.Depths</w:t>
-      </w:r>
-      <w:r>
-        <w:rPr>
-          <w:sz w:val="24"/>
-          <w:szCs w:val="24"/>
-          <w:lang w:val="en-US"/>
-        </w:rPr>
-        <w:t xml:space="preserve"> </w:t>
-      </w:r>
-      <w:r>
-        <w:rPr>
-          <w:sz w:val="24"/>
-          <w:szCs w:val="24"/>
-          <w:lang w:val="en-US"/>
-        </w:rPr>
-        <w:t xml:space="preserve">key </w:t>
-      </w:r>
-      <w:r>
-        <w:rPr>
-          <w:sz w:val="24"/>
-          <w:szCs w:val="24"/>
-          <w:lang w:val="en-US"/>
-        </w:rPr>
-        <w:t>specifies at which depths</w:t>
-      </w:r>
-      <w:r>
-        <w:rPr>
-          <w:sz w:val="24"/>
-          <w:szCs w:val="24"/>
-          <w:lang w:val="en-US"/>
-        </w:rPr>
-        <w:t xml:space="preserve"> </w:t>
-      </w:r>
-      <w:r>
-        <w:rPr>
-          <w:sz w:val="24"/>
-          <w:szCs w:val="24"/>
-          <w:lang w:val="en-US"/>
-        </w:rPr>
-        <w:t>the model results will be written.</w:t>
-      </w:r>
-      <w:r>
-        <w:rPr>
-          <w:sz w:val="24"/>
-          <w:szCs w:val="24"/>
-          <w:lang w:val="en-US"/>
-        </w:rPr>
-        <w:t xml:space="preserve"> It can either be a string (path to a file), a vector containing the output depths in [m] or a value specifying output resolution in [m]. If </w:t>
-      </w:r>
-      <w:r>
-        <w:rPr>
-          <w:sz w:val="24"/>
-          <w:szCs w:val="24"/>
-          <w:lang w:val="en-US"/>
-        </w:rPr>
-        <w:t>a path to a file is given, this file can again contain either all output depths in [m] or an out</w:t>
-      </w:r>
-      <w:r>
-        <w:rPr>
-          <w:sz w:val="24"/>
-          <w:szCs w:val="24"/>
-          <w:lang w:val="en-US"/>
-        </w:rPr>
-        <w:t xml:space="preserve">put resolution in [m]. The key </w:t>
-      </w:r>
-      <w:r>
-        <w:rPr>
-          <w:sz w:val="24"/>
-          <w:szCs w:val="24"/>
-          <w:u w:val="single"/>
-          <w:lang w:val="en-US"/>
-        </w:rPr>
-        <w:t>Output.OutputDepthReference</w:t>
-      </w:r>
-      <w:r>
-        <w:rPr>
-          <w:sz w:val="24"/>
-          <w:szCs w:val="24"/>
-          <w:lang w:val="en-US"/>
-        </w:rPr>
-        <w:t xml:space="preserve"> indicates whether the output depths should be interpreted as absolute height above sediment (</w:t>
-      </w:r>
-      <w:r>
-        <w:rPr>
-          <w:sz w:val="24"/>
-          <w:szCs w:val="24"/>
-          <w:lang w:val="en-US"/>
-        </w:rPr>
-        <w:t>“bottom”</w:t>
-      </w:r>
-      <w:r>
-        <w:rPr>
-          <w:sz w:val="24"/>
-          <w:szCs w:val="24"/>
-          <w:lang w:val="en-US"/>
-        </w:rPr>
-        <w:t>) or as depth below water level (</w:t>
-      </w:r>
-      <w:r>
-        <w:rPr>
-          <w:sz w:val="24"/>
-          <w:szCs w:val="24"/>
-          <w:lang w:val="en-US"/>
-        </w:rPr>
-        <w:t>“surface”). If the reference is “surface”</w:t>
-      </w:r>
-      <w:r>
-        <w:rPr>
-          <w:sz w:val="24"/>
-          <w:szCs w:val="24"/>
-          <w:lang w:val="en-US"/>
-        </w:rPr>
-        <w:t xml:space="preserve">, </w:t>
-      </w:r>
-      <w:r>
-        <w:rPr>
-          <w:sz w:val="24"/>
-          <w:szCs w:val="24"/>
-          <w:lang w:val="en-US"/>
-        </w:rPr>
-        <w:t xml:space="preserve">the </w:t>
-      </w:r>
-      <w:r>
-        <w:rPr>
-          <w:sz w:val="24"/>
-          <w:szCs w:val="24"/>
-          <w:lang w:val="en-US"/>
-        </w:rPr>
-        <w:t xml:space="preserve">depths </w:t>
-      </w:r>
-      <w:r>
-        <w:rPr>
-          <w:sz w:val="24"/>
-          <w:szCs w:val="24"/>
-          <w:lang w:val="en-US"/>
-        </w:rPr>
-        <w:t>are written</w:t>
-      </w:r>
-      <w:r>
-        <w:rPr>
-          <w:sz w:val="24"/>
-          <w:szCs w:val="24"/>
-          <w:lang w:val="en-US"/>
-        </w:rPr>
-        <w:t xml:space="preserve"> as negative depths below water table. Conversely, if it is </w:t>
-      </w:r>
-      <w:r>
-        <w:rPr>
-          <w:sz w:val="24"/>
-          <w:szCs w:val="24"/>
-          <w:lang w:val="en-US"/>
-        </w:rPr>
-        <w:t>“bottom”</w:t>
-      </w:r>
-      <w:r>
-        <w:rPr>
-          <w:sz w:val="24"/>
-          <w:szCs w:val="24"/>
-          <w:lang w:val="en-US"/>
-        </w:rPr>
-        <w:t xml:space="preserve">, </w:t>
-      </w:r>
-      <w:r>
-        <w:rPr>
-          <w:sz w:val="24"/>
-          <w:szCs w:val="24"/>
-          <w:lang w:val="en-US"/>
-        </w:rPr>
-        <w:t xml:space="preserve">the </w:t>
-      </w:r>
-      <w:r>
-        <w:rPr>
-          <w:sz w:val="24"/>
-          <w:szCs w:val="24"/>
-          <w:lang w:val="en-US"/>
-        </w:rPr>
-        <w:t xml:space="preserve">depths </w:t>
-      </w:r>
-      <w:r>
-        <w:rPr>
-          <w:sz w:val="24"/>
-          <w:szCs w:val="24"/>
-          <w:lang w:val="en-US"/>
-        </w:rPr>
-        <w:t>are written</w:t>
-      </w:r>
-      <w:r>
-        <w:rPr>
-          <w:sz w:val="24"/>
-          <w:szCs w:val="24"/>
-          <w:lang w:val="en-US"/>
-        </w:rPr>
-        <w:t xml:space="preserve"> as positive depths above </w:t>
-      </w:r>
-      <w:r>
-        <w:rPr>
-          <w:sz w:val="24"/>
-          <w:szCs w:val="24"/>
-          <w:lang w:val="en-US"/>
-        </w:rPr>
-        <w:t xml:space="preserve">lake </w:t>
-      </w:r>
-      <w:r>
-        <w:rPr>
-          <w:sz w:val="24"/>
-          <w:szCs w:val="24"/>
-          <w:lang w:val="en-US"/>
-        </w:rPr>
-        <w:t>sediment.</w:t>
-      </w:r>
-    </w:p>
-    <w:p>
-      <w:pPr>
-        <w:jc w:val="both"/>
-        <w:rPr>
-          <w:sz w:val="24"/>
-          <w:szCs w:val="24"/>
-          <w:lang w:val="en-US"/>
-        </w:rPr>
-      </w:pPr>
-    </w:p>
-    <w:p>
-      <w:pPr>
-        <w:jc w:val="both"/>
-        <w:rPr>
-          <w:b/>
-          <w:sz w:val="24"/>
-          <w:szCs w:val="24"/>
-          <w:lang w:val="en-US"/>
-        </w:rPr>
-      </w:pPr>
-      <w:r>
-        <w:rPr>
-          <w:b/>
-          <w:sz w:val="24"/>
-          <w:szCs w:val="24"/>
-          <w:lang w:val="en-US"/>
-        </w:rPr>
-        <w:t>Output times</w:t>
-      </w:r>
-    </w:p>
-    <w:p>
-      <w:pPr>
-        <w:jc w:val="both"/>
-        <w:rPr>
-          <w:sz w:val="24"/>
-          <w:szCs w:val="24"/>
-          <w:lang w:val="en-US"/>
-        </w:rPr>
-      </w:pPr>
-      <w:r>
-        <w:rPr>
-          <w:sz w:val="24"/>
-          <w:szCs w:val="24"/>
-          <w:lang w:val="en-US"/>
-        </w:rPr>
-        <w:t xml:space="preserve">The </w:t>
-      </w:r>
-      <w:r>
-        <w:rPr>
-          <w:sz w:val="24"/>
-          <w:szCs w:val="24"/>
-          <w:u w:val="single"/>
-          <w:lang w:val="en-US"/>
-        </w:rPr>
-        <w:t>Output.Times</w:t>
-      </w:r>
-      <w:r>
-        <w:rPr>
-          <w:sz w:val="24"/>
-          <w:szCs w:val="24"/>
-          <w:lang w:val="en-US"/>
-        </w:rPr>
-        <w:t xml:space="preserve"> </w:t>
-      </w:r>
-      <w:r>
-        <w:rPr>
-          <w:sz w:val="24"/>
-          <w:szCs w:val="24"/>
-          <w:lang w:val="en-US"/>
-        </w:rPr>
-        <w:t xml:space="preserve">key </w:t>
-      </w:r>
-      <w:r>
-        <w:rPr>
-          <w:sz w:val="24"/>
-          <w:szCs w:val="24"/>
-          <w:lang w:val="en-US"/>
-        </w:rPr>
-        <w:t xml:space="preserve">specifies at which </w:t>
-      </w:r>
-      <w:r>
-        <w:rPr>
-          <w:sz w:val="24"/>
-          <w:szCs w:val="24"/>
-          <w:lang w:val="en-US"/>
-        </w:rPr>
-        <w:t>times</w:t>
-      </w:r>
-      <w:r>
-        <w:rPr>
-          <w:sz w:val="24"/>
-          <w:szCs w:val="24"/>
-          <w:lang w:val="en-US"/>
-        </w:rPr>
-        <w:t xml:space="preserve"> </w:t>
-      </w:r>
-      <w:r>
-        <w:rPr>
-          <w:sz w:val="24"/>
-          <w:szCs w:val="24"/>
-          <w:lang w:val="en-US"/>
-        </w:rPr>
-        <w:t>the model results will be written.</w:t>
-      </w:r>
-      <w:r>
-        <w:rPr>
-          <w:sz w:val="24"/>
-          <w:szCs w:val="24"/>
-          <w:lang w:val="en-US"/>
-        </w:rPr>
-        <w:t xml:space="preserve"> </w:t>
-      </w:r>
-      <w:r>
-        <w:rPr>
-          <w:sz w:val="24"/>
-          <w:szCs w:val="24"/>
-          <w:lang w:val="en-US"/>
-        </w:rPr>
-        <w:t xml:space="preserve">It can either be a string (path to a file), a vector containing the output times in [days] or a value specifying output time resolution in </w:t>
-      </w:r>
-      <w:r>
-        <w:rPr>
-          <w:sz w:val="24"/>
-          <w:szCs w:val="24"/>
-          <w:lang w:val="en-US"/>
-        </w:rPr>
-        <w:t>timestep</w:t>
-      </w:r>
-      <w:r>
-        <w:rPr>
-          <w:sz w:val="24"/>
-          <w:szCs w:val="24"/>
-          <w:lang w:val="en-US"/>
-        </w:rPr>
-        <w:t xml:space="preserve"> units</w:t>
-      </w:r>
-      <w:r>
-        <w:rPr>
-          <w:sz w:val="24"/>
-          <w:szCs w:val="24"/>
-          <w:lang w:val="en-US"/>
-        </w:rPr>
-        <w:t xml:space="preserve"> (i.e. if 100 is given, the output is written every 100 timesteps)</w:t>
-      </w:r>
-      <w:r>
-        <w:rPr>
-          <w:sz w:val="24"/>
-          <w:szCs w:val="24"/>
-          <w:lang w:val="en-US"/>
-        </w:rPr>
-        <w:t>. If a path to a file is given, this file can again contain either all output times in [days] or the resolution</w:t>
-      </w:r>
-      <w:r>
-        <w:rPr>
-          <w:sz w:val="24"/>
-          <w:szCs w:val="24"/>
-          <w:lang w:val="en-US"/>
-        </w:rPr>
-        <w:t xml:space="preserve"> [timesteps]</w:t>
-      </w:r>
-      <w:r>
-        <w:rPr>
-          <w:sz w:val="24"/>
-          <w:szCs w:val="24"/>
-          <w:lang w:val="en-US"/>
-        </w:rPr>
-        <w:t xml:space="preserve">. </w:t>
-      </w:r>
-    </w:p>
-    <w:p>
-      <w:pPr>
-        <w:jc w:val="both"/>
-        <w:rPr>
-          <w:sz w:val="24"/>
-          <w:szCs w:val="24"/>
-          <w:lang w:val="en-US"/>
-        </w:rPr>
-      </w:pPr>
-    </w:p>
-    <w:p>
-      <w:pPr>
         <w:pStyle w:val="Heading2"/>
       </w:pPr>
-      <w:bookmarkStart w:id="12" w:name="_Toc95468245"/>
-      <w:r>
-        <w:t>Physical</w:t>
+      <w:bookmarkStart w:id="12" w:name="_Toc97327567"/>
+      <w:r>
+        <w:t>Numerical</w:t>
       </w:r>
       <w:bookmarkEnd w:id="12"/>
     </w:p>
@@ -10834,7 +11130,7 @@
           <w:szCs w:val="24"/>
           <w:lang w:val="en-US"/>
         </w:rPr>
-        <w:t>Morphology</w:t>
+        <w:t>Grid</w:t>
       </w:r>
     </w:p>
     <w:p>
@@ -10852,15 +11148,7 @@
           <w:szCs w:val="24"/>
           <w:lang w:val="en-US"/>
         </w:rPr>
-        <w:t xml:space="preserve">The </w:t>
-      </w:r>
-      <w:r>
-        <w:rPr>
-          <w:sz w:val="24"/>
-          <w:szCs w:val="24"/>
-          <w:lang w:val="en-US"/>
-        </w:rPr>
-        <w:t xml:space="preserve">key </w:t>
+        <w:t xml:space="preserve">The entry given to to the json key </w:t>
       </w:r>
       <w:r>
         <w:rPr>
@@ -10869,124 +11157,754 @@
           <w:u w:val="single"/>
           <w:lang w:val="en-US"/>
         </w:rPr>
-        <w:t>Input.Morphology</w:t>
-      </w:r>
-      <w:r>
-        <w:rPr>
-          <w:sz w:val="24"/>
-          <w:szCs w:val="24"/>
-          <w:lang w:val="en-US"/>
-        </w:rPr>
-        <w:t xml:space="preserve"> </w:t>
-      </w:r>
-      <w:r>
-        <w:rPr>
-          <w:sz w:val="24"/>
-          <w:szCs w:val="24"/>
-          <w:lang w:val="en-US"/>
-        </w:rPr>
-        <w:t>specifies the shape of the basin by giving its surface area (positive</w:t>
-      </w:r>
-      <w:r>
-        <w:rPr>
-          <w:sz w:val="24"/>
-          <w:szCs w:val="24"/>
-          <w:lang w:val="en-US"/>
-        </w:rPr>
-        <w:t>) at various depths</w:t>
-      </w:r>
-      <w:r>
-        <w:rPr>
-          <w:sz w:val="24"/>
-          <w:szCs w:val="24"/>
-          <w:lang w:val="en-US"/>
-        </w:rPr>
-        <w:t xml:space="preserve">. The values should cover at least the entire depth range of the reservoir: from </w:t>
-      </w:r>
-      <w:r>
-        <w:rPr>
-          <w:sz w:val="24"/>
-          <w:szCs w:val="24"/>
-          <w:lang w:val="en-US"/>
-        </w:rPr>
-        <w:t xml:space="preserve">the initial </w:t>
-      </w:r>
-      <w:r>
-        <w:rPr>
-          <w:sz w:val="24"/>
-          <w:szCs w:val="24"/>
-          <w:lang w:val="en-US"/>
-        </w:rPr>
-        <w:t>surface (0 m depth) to bottom (</w:t>
-      </w:r>
-      <w:r>
-        <w:rPr>
-          <w:sz w:val="24"/>
-          <w:szCs w:val="24"/>
-          <w:lang w:val="en-US"/>
-        </w:rPr>
-        <w:t xml:space="preserve">with </w:t>
-      </w:r>
-      <w:r>
-        <w:rPr>
-          <w:sz w:val="24"/>
-          <w:szCs w:val="24"/>
-          <w:lang w:val="en-US"/>
-        </w:rPr>
-        <w:t xml:space="preserve">ideally </w:t>
-      </w:r>
-      <w:r>
-        <w:rPr>
-          <w:sz w:val="24"/>
-          <w:szCs w:val="24"/>
-          <w:lang w:val="en-US"/>
-        </w:rPr>
-        <w:t>0 m</w:t>
-      </w:r>
-      <w:r>
-        <w:rPr>
-          <w:sz w:val="24"/>
-          <w:szCs w:val="24"/>
-          <w:vertAlign w:val="superscript"/>
-          <w:lang w:val="en-US"/>
-        </w:rPr>
-        <w:t>2</w:t>
-      </w:r>
-      <w:r>
-        <w:rPr>
-          <w:sz w:val="24"/>
-          <w:szCs w:val="24"/>
-          <w:lang w:val="en-US"/>
-        </w:rPr>
-        <w:t xml:space="preserve"> surface area). During the simulation, water level will not </w:t>
-      </w:r>
-      <w:r>
-        <w:rPr>
-          <w:sz w:val="24"/>
-          <w:szCs w:val="24"/>
-          <w:lang w:val="en-US"/>
-        </w:rPr>
-        <w:t xml:space="preserve">be allowed to </w:t>
-      </w:r>
-      <w:r>
-        <w:rPr>
-          <w:sz w:val="24"/>
-          <w:szCs w:val="24"/>
-          <w:lang w:val="en-US"/>
-        </w:rPr>
-        <w:t>rise above the depth of t</w:t>
-      </w:r>
-      <w:r>
-        <w:rPr>
-          <w:sz w:val="24"/>
-          <w:szCs w:val="24"/>
-          <w:lang w:val="en-US"/>
-        </w:rPr>
-        <w:t>he first given value which can be 0 or any positive number for which one knows the surface area.</w:t>
+        <w:t>“</w:t>
+      </w:r>
+      <w:r>
+        <w:rPr>
+          <w:sz w:val="24"/>
+          <w:szCs w:val="24"/>
+          <w:u w:val="single"/>
+          <w:lang w:val="en-US"/>
+        </w:rPr>
+        <w:t>Input.</w:t>
+      </w:r>
+      <w:r>
+        <w:rPr>
+          <w:sz w:val="24"/>
+          <w:szCs w:val="24"/>
+          <w:u w:val="single"/>
+          <w:lang w:val="en-US"/>
+        </w:rPr>
+        <w:t>Grid”</w:t>
+      </w:r>
+      <w:r>
+        <w:rPr>
+          <w:sz w:val="24"/>
+          <w:szCs w:val="24"/>
+          <w:lang w:val="en-US"/>
+        </w:rPr>
+        <w:t xml:space="preserve"> can either be a string (path to a file), a vector containing the grid points </w:t>
+      </w:r>
+      <w:r>
+        <w:rPr>
+          <w:sz w:val="24"/>
+          <w:szCs w:val="24"/>
+          <w:lang w:val="en-US"/>
+        </w:rPr>
+        <w:t xml:space="preserve">(meaning the </w:t>
+      </w:r>
+      <w:r>
+        <w:rPr>
+          <w:sz w:val="24"/>
+          <w:szCs w:val="24"/>
+          <w:lang w:val="en-US"/>
+        </w:rPr>
+        <w:t>faces</w:t>
+      </w:r>
+      <w:r>
+        <w:rPr>
+          <w:sz w:val="24"/>
+          <w:szCs w:val="24"/>
+          <w:lang w:val="en-US"/>
+        </w:rPr>
+        <w:t xml:space="preserve"> of the grid layers) </w:t>
+      </w:r>
+      <w:r>
+        <w:rPr>
+          <w:sz w:val="24"/>
+          <w:szCs w:val="24"/>
+          <w:lang w:val="en-US"/>
+        </w:rPr>
+        <w:t xml:space="preserve">or a value specifying the </w:t>
+      </w:r>
+      <w:r>
+        <w:rPr>
+          <w:sz w:val="24"/>
+          <w:szCs w:val="24"/>
+          <w:lang w:val="en-US"/>
+        </w:rPr>
+        <w:t xml:space="preserve">total </w:t>
+      </w:r>
+      <w:r>
+        <w:rPr>
+          <w:sz w:val="24"/>
+          <w:szCs w:val="24"/>
+          <w:lang w:val="en-US"/>
+        </w:rPr>
+        <w:t>number of grid points.</w:t>
+      </w:r>
+      <w:r>
+        <w:rPr>
+          <w:sz w:val="24"/>
+          <w:szCs w:val="24"/>
+          <w:lang w:val="en-US"/>
+        </w:rPr>
+        <w:t xml:space="preserve"> If a </w:t>
+      </w:r>
+      <w:r>
+        <w:rPr>
+          <w:sz w:val="24"/>
+          <w:szCs w:val="24"/>
+          <w:lang w:val="en-US"/>
+        </w:rPr>
+        <w:t xml:space="preserve">file </w:t>
+      </w:r>
+      <w:r>
+        <w:rPr>
+          <w:sz w:val="24"/>
+          <w:szCs w:val="24"/>
+          <w:lang w:val="en-US"/>
+        </w:rPr>
+        <w:t>path is given, the file can contain again either</w:t>
+      </w:r>
+      <w:r>
+        <w:rPr>
+          <w:sz w:val="24"/>
+          <w:szCs w:val="24"/>
+          <w:lang w:val="en-US"/>
+        </w:rPr>
+        <w:t xml:space="preserve"> a vector of values </w:t>
+      </w:r>
+      <w:r>
+        <w:rPr>
+          <w:sz w:val="24"/>
+          <w:szCs w:val="24"/>
+          <w:lang w:val="en-US"/>
+        </w:rPr>
+        <w:t xml:space="preserve">(mostly used for variable grid spacing) or a number specifying the </w:t>
+      </w:r>
+      <w:r>
+        <w:rPr>
+          <w:sz w:val="24"/>
+          <w:szCs w:val="24"/>
+          <w:lang w:val="en-US"/>
+        </w:rPr>
+        <w:t xml:space="preserve">total </w:t>
+      </w:r>
+      <w:r>
+        <w:rPr>
+          <w:sz w:val="24"/>
+          <w:szCs w:val="24"/>
+          <w:lang w:val="en-US"/>
+        </w:rPr>
+        <w:t>number of grid points. If the grid points are specified, one needs to make sure to include the top and bottom values as defined in the morphology file otherwise an error occurs and the simulation aborts.</w:t>
       </w:r>
     </w:p>
     <w:p>
       <w:pPr>
+        <w:jc w:val="both"/>
+        <w:rPr>
+          <w:b/>
+          <w:sz w:val="24"/>
+          <w:szCs w:val="24"/>
+          <w:lang w:val="en-US"/>
+        </w:rPr>
+      </w:pPr>
+      <w:r>
+        <w:rPr>
+          <w:b/>
+          <w:sz w:val="24"/>
+          <w:szCs w:val="24"/>
+          <w:lang w:val="en-US"/>
+        </w:rPr>
+        <w:t>Output depths</w:t>
+      </w:r>
+    </w:p>
+    <w:p>
+      <w:pPr>
+        <w:jc w:val="both"/>
+        <w:rPr>
+          <w:sz w:val="24"/>
+          <w:szCs w:val="24"/>
+          <w:lang w:val="en-US"/>
+        </w:rPr>
+      </w:pPr>
+      <w:r>
+        <w:rPr>
+          <w:sz w:val="24"/>
+          <w:szCs w:val="24"/>
+          <w:lang w:val="en-US"/>
+        </w:rPr>
+        <w:t xml:space="preserve">The </w:t>
+      </w:r>
+      <w:r>
+        <w:rPr>
+          <w:sz w:val="24"/>
+          <w:szCs w:val="24"/>
+          <w:u w:val="single"/>
+          <w:lang w:val="en-US"/>
+        </w:rPr>
+        <w:t>Output.Depths</w:t>
+      </w:r>
+      <w:r>
+        <w:rPr>
+          <w:sz w:val="24"/>
+          <w:szCs w:val="24"/>
+          <w:lang w:val="en-US"/>
+        </w:rPr>
+        <w:t xml:space="preserve"> </w:t>
+      </w:r>
+      <w:r>
+        <w:rPr>
+          <w:sz w:val="24"/>
+          <w:szCs w:val="24"/>
+          <w:lang w:val="en-US"/>
+        </w:rPr>
+        <w:t xml:space="preserve">key </w:t>
+      </w:r>
+      <w:r>
+        <w:rPr>
+          <w:sz w:val="24"/>
+          <w:szCs w:val="24"/>
+          <w:lang w:val="en-US"/>
+        </w:rPr>
+        <w:t>specifies at which depths</w:t>
+      </w:r>
+      <w:r>
+        <w:rPr>
+          <w:sz w:val="24"/>
+          <w:szCs w:val="24"/>
+          <w:lang w:val="en-US"/>
+        </w:rPr>
+        <w:t xml:space="preserve"> </w:t>
+      </w:r>
+      <w:r>
+        <w:rPr>
+          <w:sz w:val="24"/>
+          <w:szCs w:val="24"/>
+          <w:lang w:val="en-US"/>
+        </w:rPr>
+        <w:t>the model results will be written.</w:t>
+      </w:r>
+      <w:r>
+        <w:rPr>
+          <w:sz w:val="24"/>
+          <w:szCs w:val="24"/>
+          <w:lang w:val="en-US"/>
+        </w:rPr>
+        <w:t xml:space="preserve"> It can either be a string (path to a file), a vector containing the output depths in [m] or a value specifying output resolution in [m]. If </w:t>
+      </w:r>
+      <w:r>
+        <w:rPr>
+          <w:sz w:val="24"/>
+          <w:szCs w:val="24"/>
+          <w:lang w:val="en-US"/>
+        </w:rPr>
+        <w:t>a path to a file is given, this file can again contain either all output depths in [m] or an out</w:t>
+      </w:r>
+      <w:r>
+        <w:rPr>
+          <w:sz w:val="24"/>
+          <w:szCs w:val="24"/>
+          <w:lang w:val="en-US"/>
+        </w:rPr>
+        <w:t xml:space="preserve">put resolution in [m]. The key </w:t>
+      </w:r>
+      <w:r>
+        <w:rPr>
+          <w:sz w:val="24"/>
+          <w:szCs w:val="24"/>
+          <w:u w:val="single"/>
+          <w:lang w:val="en-US"/>
+        </w:rPr>
+        <w:t>Output.OutputDepthReference</w:t>
+      </w:r>
+      <w:r>
+        <w:rPr>
+          <w:sz w:val="24"/>
+          <w:szCs w:val="24"/>
+          <w:lang w:val="en-US"/>
+        </w:rPr>
+        <w:t xml:space="preserve"> indicates whether the output depths should be interpreted as absolute height above sediment (</w:t>
+      </w:r>
+      <w:r>
+        <w:rPr>
+          <w:sz w:val="24"/>
+          <w:szCs w:val="24"/>
+          <w:lang w:val="en-US"/>
+        </w:rPr>
+        <w:t>“bottom”</w:t>
+      </w:r>
+      <w:r>
+        <w:rPr>
+          <w:sz w:val="24"/>
+          <w:szCs w:val="24"/>
+          <w:lang w:val="en-US"/>
+        </w:rPr>
+        <w:t>) or as depth below water level (</w:t>
+      </w:r>
+      <w:r>
+        <w:rPr>
+          <w:sz w:val="24"/>
+          <w:szCs w:val="24"/>
+          <w:lang w:val="en-US"/>
+        </w:rPr>
+        <w:t>“surface”). If the reference is “surface”</w:t>
+      </w:r>
+      <w:r>
+        <w:rPr>
+          <w:sz w:val="24"/>
+          <w:szCs w:val="24"/>
+          <w:lang w:val="en-US"/>
+        </w:rPr>
+        <w:t xml:space="preserve">, </w:t>
+      </w:r>
+      <w:r>
+        <w:rPr>
+          <w:sz w:val="24"/>
+          <w:szCs w:val="24"/>
+          <w:lang w:val="en-US"/>
+        </w:rPr>
+        <w:t xml:space="preserve">the </w:t>
+      </w:r>
+      <w:r>
+        <w:rPr>
+          <w:sz w:val="24"/>
+          <w:szCs w:val="24"/>
+          <w:lang w:val="en-US"/>
+        </w:rPr>
+        <w:t xml:space="preserve">depths </w:t>
+      </w:r>
+      <w:r>
+        <w:rPr>
+          <w:sz w:val="24"/>
+          <w:szCs w:val="24"/>
+          <w:lang w:val="en-US"/>
+        </w:rPr>
+        <w:t>are written</w:t>
+      </w:r>
+      <w:r>
+        <w:rPr>
+          <w:sz w:val="24"/>
+          <w:szCs w:val="24"/>
+          <w:lang w:val="en-US"/>
+        </w:rPr>
+        <w:t xml:space="preserve"> as negative depths below water table. Conversely, if it is </w:t>
+      </w:r>
+      <w:r>
+        <w:rPr>
+          <w:sz w:val="24"/>
+          <w:szCs w:val="24"/>
+          <w:lang w:val="en-US"/>
+        </w:rPr>
+        <w:t>“bottom”</w:t>
+      </w:r>
+      <w:r>
+        <w:rPr>
+          <w:sz w:val="24"/>
+          <w:szCs w:val="24"/>
+          <w:lang w:val="en-US"/>
+        </w:rPr>
+        <w:t xml:space="preserve">, </w:t>
+      </w:r>
+      <w:r>
+        <w:rPr>
+          <w:sz w:val="24"/>
+          <w:szCs w:val="24"/>
+          <w:lang w:val="en-US"/>
+        </w:rPr>
+        <w:t xml:space="preserve">the </w:t>
+      </w:r>
+      <w:r>
+        <w:rPr>
+          <w:sz w:val="24"/>
+          <w:szCs w:val="24"/>
+          <w:lang w:val="en-US"/>
+        </w:rPr>
+        <w:t xml:space="preserve">depths </w:t>
+      </w:r>
+      <w:r>
+        <w:rPr>
+          <w:sz w:val="24"/>
+          <w:szCs w:val="24"/>
+          <w:lang w:val="en-US"/>
+        </w:rPr>
+        <w:t>are written</w:t>
+      </w:r>
+      <w:r>
+        <w:rPr>
+          <w:sz w:val="24"/>
+          <w:szCs w:val="24"/>
+          <w:lang w:val="en-US"/>
+        </w:rPr>
+        <w:t xml:space="preserve"> as positive depths above </w:t>
+      </w:r>
+      <w:r>
+        <w:rPr>
+          <w:sz w:val="24"/>
+          <w:szCs w:val="24"/>
+          <w:lang w:val="en-US"/>
+        </w:rPr>
+        <w:t xml:space="preserve">lake </w:t>
+      </w:r>
+      <w:r>
+        <w:rPr>
+          <w:sz w:val="24"/>
+          <w:szCs w:val="24"/>
+          <w:lang w:val="en-US"/>
+        </w:rPr>
+        <w:t>sediment.</w:t>
+      </w:r>
+    </w:p>
+    <w:p>
+      <w:pPr>
+        <w:jc w:val="both"/>
+        <w:rPr>
+          <w:sz w:val="24"/>
+          <w:szCs w:val="24"/>
+          <w:lang w:val="en-US"/>
+        </w:rPr>
+      </w:pPr>
+    </w:p>
+    <w:p>
+      <w:pPr>
+        <w:jc w:val="both"/>
+        <w:rPr>
+          <w:b/>
+          <w:sz w:val="24"/>
+          <w:szCs w:val="24"/>
+          <w:lang w:val="en-US"/>
+        </w:rPr>
+      </w:pPr>
+      <w:r>
+        <w:rPr>
+          <w:b/>
+          <w:sz w:val="24"/>
+          <w:szCs w:val="24"/>
+          <w:lang w:val="en-US"/>
+        </w:rPr>
+        <w:t>Output times</w:t>
+      </w:r>
+    </w:p>
+    <w:p>
+      <w:pPr>
+        <w:jc w:val="both"/>
+        <w:rPr>
+          <w:sz w:val="24"/>
+          <w:szCs w:val="24"/>
+          <w:lang w:val="en-US"/>
+        </w:rPr>
+      </w:pPr>
+      <w:r>
+        <w:rPr>
+          <w:sz w:val="24"/>
+          <w:szCs w:val="24"/>
+          <w:lang w:val="en-US"/>
+        </w:rPr>
+        <w:lastRenderedPageBreak/>
+        <w:t xml:space="preserve">The </w:t>
+      </w:r>
+      <w:r>
+        <w:rPr>
+          <w:sz w:val="24"/>
+          <w:szCs w:val="24"/>
+          <w:u w:val="single"/>
+          <w:lang w:val="en-US"/>
+        </w:rPr>
+        <w:t>Output.Times</w:t>
+      </w:r>
+      <w:r>
+        <w:rPr>
+          <w:sz w:val="24"/>
+          <w:szCs w:val="24"/>
+          <w:lang w:val="en-US"/>
+        </w:rPr>
+        <w:t xml:space="preserve"> </w:t>
+      </w:r>
+      <w:r>
+        <w:rPr>
+          <w:sz w:val="24"/>
+          <w:szCs w:val="24"/>
+          <w:lang w:val="en-US"/>
+        </w:rPr>
+        <w:t xml:space="preserve">key </w:t>
+      </w:r>
+      <w:r>
+        <w:rPr>
+          <w:sz w:val="24"/>
+          <w:szCs w:val="24"/>
+          <w:lang w:val="en-US"/>
+        </w:rPr>
+        <w:t xml:space="preserve">specifies at which </w:t>
+      </w:r>
+      <w:r>
+        <w:rPr>
+          <w:sz w:val="24"/>
+          <w:szCs w:val="24"/>
+          <w:lang w:val="en-US"/>
+        </w:rPr>
+        <w:t>times</w:t>
+      </w:r>
+      <w:r>
+        <w:rPr>
+          <w:sz w:val="24"/>
+          <w:szCs w:val="24"/>
+          <w:lang w:val="en-US"/>
+        </w:rPr>
+        <w:t xml:space="preserve"> </w:t>
+      </w:r>
+      <w:r>
+        <w:rPr>
+          <w:sz w:val="24"/>
+          <w:szCs w:val="24"/>
+          <w:lang w:val="en-US"/>
+        </w:rPr>
+        <w:t>the model results will be written.</w:t>
+      </w:r>
+      <w:r>
+        <w:rPr>
+          <w:sz w:val="24"/>
+          <w:szCs w:val="24"/>
+          <w:lang w:val="en-US"/>
+        </w:rPr>
+        <w:t xml:space="preserve"> </w:t>
+      </w:r>
+      <w:r>
+        <w:rPr>
+          <w:sz w:val="24"/>
+          <w:szCs w:val="24"/>
+          <w:lang w:val="en-US"/>
+        </w:rPr>
+        <w:t xml:space="preserve">It can either be a string (path to a file), a vector containing the output times in [days] or a value specifying output time resolution in </w:t>
+      </w:r>
+      <w:r>
+        <w:rPr>
+          <w:sz w:val="24"/>
+          <w:szCs w:val="24"/>
+          <w:lang w:val="en-US"/>
+        </w:rPr>
+        <w:t>timestep</w:t>
+      </w:r>
+      <w:r>
+        <w:rPr>
+          <w:sz w:val="24"/>
+          <w:szCs w:val="24"/>
+          <w:lang w:val="en-US"/>
+        </w:rPr>
+        <w:t xml:space="preserve"> units</w:t>
+      </w:r>
+      <w:r>
+        <w:rPr>
+          <w:sz w:val="24"/>
+          <w:szCs w:val="24"/>
+          <w:lang w:val="en-US"/>
+        </w:rPr>
+        <w:t xml:space="preserve"> (i.e. if 100 is given, the output is written every 100 timesteps)</w:t>
+      </w:r>
+      <w:r>
+        <w:rPr>
+          <w:sz w:val="24"/>
+          <w:szCs w:val="24"/>
+          <w:lang w:val="en-US"/>
+        </w:rPr>
+        <w:t>. If a path to a file is given, this file can again contain either all output times in [days] or the resolution</w:t>
+      </w:r>
+      <w:r>
+        <w:rPr>
+          <w:sz w:val="24"/>
+          <w:szCs w:val="24"/>
+          <w:lang w:val="en-US"/>
+        </w:rPr>
+        <w:t xml:space="preserve"> [timesteps]</w:t>
+      </w:r>
+      <w:r>
+        <w:rPr>
+          <w:sz w:val="24"/>
+          <w:szCs w:val="24"/>
+          <w:lang w:val="en-US"/>
+        </w:rPr>
+        <w:t xml:space="preserve">. </w:t>
+      </w:r>
+    </w:p>
+    <w:p>
+      <w:pPr>
+        <w:jc w:val="both"/>
+        <w:rPr>
+          <w:sz w:val="24"/>
+          <w:szCs w:val="24"/>
+          <w:lang w:val="en-US"/>
+        </w:rPr>
+      </w:pPr>
+    </w:p>
+    <w:p>
+      <w:pPr>
+        <w:pStyle w:val="Heading2"/>
+      </w:pPr>
+      <w:bookmarkStart w:id="13" w:name="_Toc97327568"/>
+      <w:r>
+        <w:t>Physical</w:t>
+      </w:r>
+      <w:bookmarkEnd w:id="13"/>
+    </w:p>
+    <w:p>
+      <w:pPr>
+        <w:rPr>
+          <w:b/>
+          <w:sz w:val="24"/>
+          <w:szCs w:val="24"/>
+          <w:lang w:val="en-US"/>
+        </w:rPr>
+      </w:pPr>
+      <w:r>
+        <w:rPr>
+          <w:b/>
+          <w:sz w:val="24"/>
+          <w:szCs w:val="24"/>
+          <w:lang w:val="en-US"/>
+        </w:rPr>
+        <w:t>Morphology</w:t>
+      </w:r>
+    </w:p>
+    <w:p>
+      <w:pPr>
+        <w:jc w:val="both"/>
+        <w:rPr>
+          <w:sz w:val="24"/>
+          <w:szCs w:val="24"/>
+          <w:lang w:val="en-US"/>
+        </w:rPr>
+      </w:pPr>
+      <w:r>
+        <w:rPr>
+          <w:sz w:val="24"/>
+          <w:szCs w:val="24"/>
+          <w:lang w:val="en-US"/>
+        </w:rPr>
+        <w:t xml:space="preserve">The </w:t>
+      </w:r>
+      <w:r>
+        <w:rPr>
+          <w:sz w:val="24"/>
+          <w:szCs w:val="24"/>
+          <w:lang w:val="en-US"/>
+        </w:rPr>
+        <w:t xml:space="preserve">key </w:t>
+      </w:r>
+      <w:r>
+        <w:rPr>
+          <w:sz w:val="24"/>
+          <w:szCs w:val="24"/>
+          <w:u w:val="single"/>
+          <w:lang w:val="en-US"/>
+        </w:rPr>
+        <w:t>Input.Morphology</w:t>
+      </w:r>
+      <w:r>
+        <w:rPr>
+          <w:sz w:val="24"/>
+          <w:szCs w:val="24"/>
+          <w:lang w:val="en-US"/>
+        </w:rPr>
+        <w:t xml:space="preserve"> </w:t>
+      </w:r>
+      <w:r>
+        <w:rPr>
+          <w:sz w:val="24"/>
+          <w:szCs w:val="24"/>
+          <w:lang w:val="en-US"/>
+        </w:rPr>
+        <w:t>specifies the shape of the basin by giving its surface area (positive</w:t>
+      </w:r>
+      <w:r>
+        <w:rPr>
+          <w:sz w:val="24"/>
+          <w:szCs w:val="24"/>
+          <w:lang w:val="en-US"/>
+        </w:rPr>
+        <w:t>) at various depths</w:t>
+      </w:r>
+      <w:r>
+        <w:rPr>
+          <w:sz w:val="24"/>
+          <w:szCs w:val="24"/>
+          <w:lang w:val="en-US"/>
+        </w:rPr>
+        <w:t xml:space="preserve">. The values should cover at least the entire depth range of the reservoir: from </w:t>
+      </w:r>
+      <w:r>
+        <w:rPr>
+          <w:sz w:val="24"/>
+          <w:szCs w:val="24"/>
+          <w:lang w:val="en-US"/>
+        </w:rPr>
+        <w:t xml:space="preserve">the initial </w:t>
+      </w:r>
+      <w:r>
+        <w:rPr>
+          <w:sz w:val="24"/>
+          <w:szCs w:val="24"/>
+          <w:lang w:val="en-US"/>
+        </w:rPr>
+        <w:t>surface (0 m depth) to bottom (</w:t>
+      </w:r>
+      <w:r>
+        <w:rPr>
+          <w:sz w:val="24"/>
+          <w:szCs w:val="24"/>
+          <w:lang w:val="en-US"/>
+        </w:rPr>
+        <w:t xml:space="preserve">with </w:t>
+      </w:r>
+      <w:r>
+        <w:rPr>
+          <w:sz w:val="24"/>
+          <w:szCs w:val="24"/>
+          <w:lang w:val="en-US"/>
+        </w:rPr>
+        <w:t xml:space="preserve">ideally </w:t>
+      </w:r>
+      <w:r>
+        <w:rPr>
+          <w:sz w:val="24"/>
+          <w:szCs w:val="24"/>
+          <w:lang w:val="en-US"/>
+        </w:rPr>
+        <w:t>0 m</w:t>
+      </w:r>
+      <w:r>
+        <w:rPr>
+          <w:sz w:val="24"/>
+          <w:szCs w:val="24"/>
+          <w:vertAlign w:val="superscript"/>
+          <w:lang w:val="en-US"/>
+        </w:rPr>
+        <w:t>2</w:t>
+      </w:r>
+      <w:r>
+        <w:rPr>
+          <w:sz w:val="24"/>
+          <w:szCs w:val="24"/>
+          <w:lang w:val="en-US"/>
+        </w:rPr>
+        <w:t xml:space="preserve"> surface area). During the simulation, water level will not </w:t>
+      </w:r>
+      <w:r>
+        <w:rPr>
+          <w:sz w:val="24"/>
+          <w:szCs w:val="24"/>
+          <w:lang w:val="en-US"/>
+        </w:rPr>
+        <w:t xml:space="preserve">be allowed to </w:t>
+      </w:r>
+      <w:r>
+        <w:rPr>
+          <w:sz w:val="24"/>
+          <w:szCs w:val="24"/>
+          <w:lang w:val="en-US"/>
+        </w:rPr>
+        <w:t>rise above the depth of t</w:t>
+      </w:r>
+      <w:r>
+        <w:rPr>
+          <w:sz w:val="24"/>
+          <w:szCs w:val="24"/>
+          <w:lang w:val="en-US"/>
+        </w:rPr>
+        <w:t>he first given value which can be 0 or any positive number for which one knows the surface area.</w:t>
+      </w:r>
+    </w:p>
+    <w:p>
+      <w:pPr>
         <w:keepNext/>
         <w:jc w:val="both"/>
         <w:rPr>
@@ -11001,7 +11919,6 @@
           <w:szCs w:val="24"/>
           <w:lang w:val="en-US"/>
         </w:rPr>
-        <w:lastRenderedPageBreak/>
         <w:t xml:space="preserve">The first line of the file is a </w:t>
       </w:r>
       <w:r>
@@ -11893,6 +12810,7 @@
           <w:szCs w:val="24"/>
           <w:lang w:val="en-US"/>
         </w:rPr>
+        <w:lastRenderedPageBreak/>
         <w:t xml:space="preserve">The first line of the file is a header, the next lines </w:t>
       </w:r>
       <w:r>
@@ -13415,7 +14333,6 @@
           <w:szCs w:val="24"/>
           <w:lang w:val="en-US"/>
         </w:rPr>
-        <w:lastRenderedPageBreak/>
         <w:t xml:space="preserve">The first line of the file is a </w:t>
       </w:r>
       <w:r>
@@ -14992,7 +15909,7 @@
           <w:lang w:val="en-US"/>
         </w:rPr>
       </w:pPr>
-      <w:bookmarkStart w:id="13" w:name="_Ref414002271"/>
+      <w:bookmarkStart w:id="14" w:name="_Ref414002271"/>
       <w:r>
         <w:rPr>
           <w:color w:val="auto"/>
@@ -15036,7 +15953,7 @@
         </w:rPr>
         <w:fldChar w:fldCharType="end"/>
       </w:r>
-      <w:bookmarkEnd w:id="13"/>
+      <w:bookmarkEnd w:id="14"/>
       <w:r>
         <w:rPr>
           <w:color w:val="auto"/>
@@ -15167,6 +16084,7 @@
           <w:szCs w:val="24"/>
           <w:lang w:val="en-US"/>
         </w:rPr>
+        <w:lastRenderedPageBreak/>
         <w:t>An example of this file (with</w:t>
       </w:r>
       <w:r>
@@ -17193,7 +18111,6 @@
           <w:szCs w:val="24"/>
           <w:lang w:val="en-US"/>
         </w:rPr>
-        <w:lastRenderedPageBreak/>
         <w:t xml:space="preserve">The </w:t>
       </w:r>
       <w:r>
@@ -18239,6 +19156,7 @@
           <w:szCs w:val="24"/>
           <w:lang w:val="en-US"/>
         </w:rPr>
+        <w:lastRenderedPageBreak/>
         <w:t>There are two kinds of different inflows: “deep inflows” and “surface inflows”. The inflow depth of “deep inflows”</w:t>
       </w:r>
       <w:r>
@@ -18541,16 +19459,7 @@
           <w:szCs w:val="24"/>
           <w:lang w:val="en-US"/>
         </w:rPr>
-        <w:t xml:space="preserve"> third line represents these depths (with the first </w:t>
-      </w:r>
-      <w:r>
-        <w:rPr>
-          <w:sz w:val="24"/>
-          <w:szCs w:val="24"/>
-          <w:lang w:val="en-US"/>
-        </w:rPr>
-        <w:lastRenderedPageBreak/>
-        <w:t>number</w:t>
+        <w:t xml:space="preserve"> third line represents these depths (with the first number</w:t>
       </w:r>
       <w:r>
         <w:rPr>
@@ -20437,6 +21346,7 @@
           <w:szCs w:val="24"/>
           <w:lang w:val="en-US"/>
         </w:rPr>
+        <w:lastRenderedPageBreak/>
         <w:t xml:space="preserve">An example of the water outflow file </w:t>
       </w:r>
       <w:r>
@@ -20987,7 +21897,6 @@
           <w:szCs w:val="24"/>
           <w:lang w:val="en-US"/>
         </w:rPr>
-        <w:lastRenderedPageBreak/>
         <w:t>An example of the temperature input file</w:t>
       </w:r>
       <w:r>
@@ -24378,11 +25287,11 @@
       <w:pPr>
         <w:pStyle w:val="Heading2"/>
       </w:pPr>
-      <w:bookmarkStart w:id="14" w:name="_Toc95468246"/>
+      <w:bookmarkStart w:id="15" w:name="_Toc97327569"/>
       <w:r>
         <w:t>Biogeochemical (AED2)</w:t>
       </w:r>
-      <w:bookmarkEnd w:id="14"/>
+      <w:bookmarkEnd w:id="15"/>
     </w:p>
     <w:p>
       <w:pPr>
@@ -24418,7 +25327,16 @@
           <w:szCs w:val="24"/>
           <w:lang w:val="en-US"/>
         </w:rPr>
-        <w:t>In contrast to the initial conditions of the physical model (Simstrat), each biogeochemical variable needs its own file for the initial conditions. The reason for this is that AED2 modules can be turned on or off individually and thus the number of biogeochemical variables simulated can be highly variable. The names of the AED2 initial condition files are “AED2MODULE_variable_ini”, for example the file for CH</w:t>
+        <w:t xml:space="preserve">In contrast to the initial conditions of the physical model (Simstrat), each biogeochemical variable needs its own file for the initial conditions. The reason for this is that AED2 modules can be turned on or off individually and thus the number of biogeochemical variables </w:t>
+      </w:r>
+      <w:r>
+        <w:rPr>
+          <w:sz w:val="24"/>
+          <w:szCs w:val="24"/>
+          <w:lang w:val="en-US"/>
+        </w:rPr>
+        <w:lastRenderedPageBreak/>
+        <w:t>simulated can be highly variable. The names of the AED2 initial condition files are “AED2MODULE_variable_ini”, for example the file for CH</w:t>
       </w:r>
       <w:r>
         <w:rPr>
@@ -24483,7 +25401,6 @@
           <w:noProof/>
           <w:lang w:val="en-US"/>
         </w:rPr>
-        <w:lastRenderedPageBreak/>
         <mc:AlternateContent>
           <mc:Choice Requires="wps">
             <w:drawing>
@@ -24975,14 +25892,14 @@
           <w:lang w:val="en-US"/>
         </w:rPr>
       </w:pPr>
-      <w:bookmarkStart w:id="15" w:name="_Toc95468247"/>
+      <w:bookmarkStart w:id="16" w:name="_Toc97327570"/>
       <w:r>
         <w:rPr>
           <w:lang w:val="en-US"/>
         </w:rPr>
         <w:t>Output</w:t>
       </w:r>
-      <w:bookmarkEnd w:id="15"/>
+      <w:bookmarkEnd w:id="16"/>
     </w:p>
     <w:p>
       <w:pPr>
@@ -25140,6 +26057,25 @@
           <w:lang w:val="en-US"/>
         </w:rPr>
         <w:t xml:space="preserve"> are written out.</w:t>
+      </w:r>
+    </w:p>
+    <w:p>
+      <w:pPr>
+        <w:spacing w:after="280"/>
+        <w:jc w:val="both"/>
+        <w:rPr>
+          <w:sz w:val="24"/>
+          <w:szCs w:val="24"/>
+          <w:lang w:val="en-US"/>
+        </w:rPr>
+      </w:pPr>
+      <w:r>
+        <w:rPr>
+          <w:sz w:val="24"/>
+          <w:szCs w:val="24"/>
+          <w:lang w:val="en-US"/>
+        </w:rPr>
+        <w:t>The output depth and time resolution can be specified using the keywords “Depths” and “Times” in the “Output” block. “Depths” can either be i) a number (interpreted as depth interval in [m]), ii) a list with output depths or iii) a path to a file. The file again contains either a number or a list of output depths. Similarly, “Times” is either i) a number “n” (interpreted as output every “n”th timestep), ii) a list of output times or iii) a path to a file. The file again contains either a number or a list of output times.</w:t>
       </w:r>
     </w:p>
     <w:tbl>
@@ -28061,7 +28997,7 @@
           <w:lang w:val="en-US"/>
         </w:rPr>
       </w:pPr>
-      <w:bookmarkStart w:id="16" w:name="_Ref416448417"/>
+      <w:bookmarkStart w:id="17" w:name="_Ref416448417"/>
       <w:r>
         <w:rPr>
           <w:color w:val="auto"/>
@@ -28099,7 +29035,7 @@
         </w:rPr>
         <w:fldChar w:fldCharType="end"/>
       </w:r>
-      <w:bookmarkEnd w:id="16"/>
+      <w:bookmarkEnd w:id="17"/>
       <w:r>
         <w:rPr>
           <w:color w:val="auto"/>
@@ -28130,24 +29066,24 @@
           <w:lang w:val="en-US"/>
         </w:rPr>
       </w:pPr>
-      <w:bookmarkStart w:id="17" w:name="_Toc95468248"/>
+      <w:bookmarkStart w:id="18" w:name="_Toc97327571"/>
       <w:r>
         <w:rPr>
           <w:lang w:val="en-US"/>
         </w:rPr>
         <w:t>Parameter estimation</w:t>
       </w:r>
-      <w:bookmarkEnd w:id="17"/>
+      <w:bookmarkEnd w:id="18"/>
     </w:p>
     <w:p>
       <w:pPr>
         <w:pStyle w:val="Heading2"/>
       </w:pPr>
-      <w:bookmarkStart w:id="18" w:name="_Toc95468249"/>
+      <w:bookmarkStart w:id="19" w:name="_Toc97327572"/>
       <w:r>
         <w:t>Introduction</w:t>
       </w:r>
-      <w:bookmarkEnd w:id="18"/>
+      <w:bookmarkEnd w:id="19"/>
     </w:p>
     <w:p>
       <w:pPr>
@@ -28801,11 +29737,11 @@
       <w:pPr>
         <w:pStyle w:val="Heading2"/>
       </w:pPr>
-      <w:bookmarkStart w:id="19" w:name="_Toc95468250"/>
+      <w:bookmarkStart w:id="20" w:name="_Toc97327573"/>
       <w:r>
         <w:t>Set-up</w:t>
       </w:r>
-      <w:bookmarkEnd w:id="19"/>
+      <w:bookmarkEnd w:id="20"/>
     </w:p>
     <w:p>
       <w:pPr>
@@ -29850,11 +30786,11 @@
       <w:pPr>
         <w:pStyle w:val="Heading2"/>
       </w:pPr>
-      <w:bookmarkStart w:id="20" w:name="_Toc95468251"/>
+      <w:bookmarkStart w:id="21" w:name="_Toc97327574"/>
       <w:r>
         <w:t>Output</w:t>
       </w:r>
-      <w:bookmarkEnd w:id="20"/>
+      <w:bookmarkEnd w:id="21"/>
     </w:p>
     <w:p>
       <w:pPr>
@@ -29971,7 +30907,7 @@
           <w:rPr>
             <w:noProof/>
           </w:rPr>
-          <w:t>2</w:t>
+          <w:t>8</w:t>
         </w:r>
         <w:r>
           <w:rPr>
@@ -30047,6 +30983,9 @@
       <w:tab/>
       <w:t>Manual for Simstrat 3.0</w:t>
     </w:r>
+    <w:r>
+      <w:t>2</w:t>
+    </w:r>
   </w:p>
   <w:p>
     <w:pPr>
@@ -30079,7 +31018,7 @@
   <w:abstractNum w:abstractNumId="1" w15:restartNumberingAfterBreak="0">
     <w:nsid w:val="FFFFFF89"/>
     <w:multiLevelType w:val="singleLevel"/>
-    <w:tmpl w:val="0608CB86"/>
+    <w:tmpl w:val="B360E968"/>
     <w:lvl w:ilvl="0">
       <w:start w:val="1"/>
       <w:numFmt w:val="bullet"/>
@@ -33390,7 +34329,7 @@
 </file>
 
 <file path=customXml/itemProps1.xml><?xml version="1.0" encoding="utf-8"?>
-<ds:datastoreItem xmlns:ds="http://schemas.openxmlformats.org/officeDocument/2006/customXml" ds:itemID="{A09BB13A-1166-4430-B1E6-243DBE656CF6}">
+<ds:datastoreItem xmlns:ds="http://schemas.openxmlformats.org/officeDocument/2006/customXml" ds:itemID="{EB58FB78-C9D2-4C96-ACA7-C493EE2823AC}">
   <ds:schemaRefs>
     <ds:schemaRef ds:uri="http://schemas.openxmlformats.org/officeDocument/2006/bibliography"/>
   </ds:schemaRefs>

</xml_diff>

<commit_message>
Delete PressureGradient option, add BottomFriction
</commit_message>
<xml_diff>
--- a/doc/SIMSTRAT_V302_UserManual.docx
+++ b/doc/SIMSTRAT_V302_UserManual.docx
@@ -3352,6 +3352,128 @@
           <w:lang w:val="en-US"/>
         </w:rPr>
       </w:pPr>
+      <w:r>
+        <w:rPr>
+          <w:sz w:val="24"/>
+          <w:szCs w:val="24"/>
+          <w:lang w:val="en-US"/>
+        </w:rPr>
+        <w:t>Version 3.03 (bug fix)</w:t>
+      </w:r>
+    </w:p>
+    <w:p>
+      <w:pPr>
+        <w:pStyle w:val="ListParagraph"/>
+        <w:numPr>
+          <w:ilvl w:val="0"/>
+          <w:numId w:val="20"/>
+        </w:numPr>
+        <w:rPr>
+          <w:sz w:val="24"/>
+          <w:szCs w:val="24"/>
+          <w:lang w:val="en-US"/>
+        </w:rPr>
+      </w:pPr>
+      <w:r>
+        <w:rPr>
+          <w:sz w:val="24"/>
+          <w:szCs w:val="24"/>
+          <w:lang w:val="en-US"/>
+        </w:rPr>
+        <w:lastRenderedPageBreak/>
+        <w:t>Deleted option “PressureGradients”:</w:t>
+      </w:r>
+    </w:p>
+    <w:p>
+      <w:pPr>
+        <w:pStyle w:val="ListParagraph"/>
+        <w:numPr>
+          <w:ilvl w:val="1"/>
+          <w:numId w:val="20"/>
+        </w:numPr>
+        <w:rPr>
+          <w:sz w:val="24"/>
+          <w:szCs w:val="24"/>
+          <w:lang w:val="en-US"/>
+        </w:rPr>
+      </w:pPr>
+      <w:r>
+        <w:rPr>
+          <w:sz w:val="24"/>
+          <w:szCs w:val="24"/>
+          <w:lang w:val="en-US"/>
+        </w:rPr>
+        <w:t>PressureGradients = 1: the method according to Svensson, 1978 was not correctly implemented and therefore deleted (see the corresponding issue on github for more Details)</w:t>
+      </w:r>
+    </w:p>
+    <w:p>
+      <w:pPr>
+        <w:pStyle w:val="ListParagraph"/>
+        <w:numPr>
+          <w:ilvl w:val="1"/>
+          <w:numId w:val="20"/>
+        </w:numPr>
+        <w:rPr>
+          <w:sz w:val="24"/>
+          <w:szCs w:val="24"/>
+          <w:lang w:val="en-US"/>
+        </w:rPr>
+      </w:pPr>
+      <w:r>
+        <w:rPr>
+          <w:sz w:val="24"/>
+          <w:szCs w:val="24"/>
+          <w:lang w:val="en-US"/>
+        </w:rPr>
+        <w:t xml:space="preserve">PressureGradients = 2: this is actually not about pressure gradients, but adds bottom friction to the </w:t>
+      </w:r>
+      <w:r>
+        <w:rPr>
+          <w:sz w:val="24"/>
+          <w:szCs w:val="24"/>
+          <w:lang w:val="en-US"/>
+        </w:rPr>
+        <w:t>momentum</w:t>
+      </w:r>
+      <w:r>
+        <w:rPr>
+          <w:sz w:val="24"/>
+          <w:szCs w:val="24"/>
+          <w:lang w:val="en-US"/>
+        </w:rPr>
+        <w:t xml:space="preserve"> equations to avoid resonance phenomena in lakes close to the equator. This option can be used by setting BottomFriction = 1 now.</w:t>
+      </w:r>
+    </w:p>
+    <w:p>
+      <w:pPr>
+        <w:pStyle w:val="ListParagraph"/>
+        <w:numPr>
+          <w:ilvl w:val="0"/>
+          <w:numId w:val="20"/>
+        </w:numPr>
+        <w:rPr>
+          <w:sz w:val="24"/>
+          <w:szCs w:val="24"/>
+          <w:lang w:val="en-US"/>
+        </w:rPr>
+      </w:pPr>
+      <w:r>
+        <w:rPr>
+          <w:sz w:val="24"/>
+          <w:szCs w:val="24"/>
+          <w:lang w:val="en-US"/>
+        </w:rPr>
+        <w:t>Updated test case and added information about compiler and settings that were used to generate the test case results in the Readme.</w:t>
+      </w:r>
+    </w:p>
+    <w:p>
+      <w:pPr>
+        <w:rPr>
+          <w:sz w:val="24"/>
+          <w:szCs w:val="24"/>
+          <w:lang w:val="en-US"/>
+        </w:rPr>
+      </w:pPr>
     </w:p>
     <w:p>
       <w:pPr>
@@ -3364,7 +3486,6 @@
       </w:pPr>
       <w:bookmarkStart w:id="4" w:name="_Toc97327561"/>
       <w:r>
-        <w:lastRenderedPageBreak/>
         <w:t>2.2 Changes to the configuration file</w:t>
       </w:r>
       <w:bookmarkEnd w:id="4"/>
@@ -3865,6 +3986,7 @@
           <w:szCs w:val="24"/>
           <w:lang w:val="en-US"/>
         </w:rPr>
+        <w:lastRenderedPageBreak/>
         <w:t>Name change of “InflowPlacement” to “InflowMode” and addition of the option of “InflowMode”=0 which disables all inflows. This means that InflowPlacement=0 maps to InflowMode=1 and InflowPlacement=1 to InflowMode=2.</w:t>
       </w:r>
     </w:p>
@@ -3983,7 +4105,6 @@
           <w:szCs w:val="24"/>
           <w:lang w:val="en-US"/>
         </w:rPr>
-        <w:lastRenderedPageBreak/>
         <w:t>Name change “Start year” to “Reference year” because “Start year” is not the start of the simulation but the reference for the day count of the simulation.</w:t>
       </w:r>
     </w:p>
@@ -4135,6 +4256,67 @@
     </w:p>
     <w:p>
       <w:pPr>
+        <w:rPr>
+          <w:sz w:val="24"/>
+          <w:szCs w:val="24"/>
+          <w:lang w:val="en-US"/>
+        </w:rPr>
+      </w:pPr>
+      <w:r>
+        <w:rPr>
+          <w:sz w:val="24"/>
+          <w:szCs w:val="24"/>
+          <w:lang w:val="en-US"/>
+        </w:rPr>
+        <w:t>Version 3.03</w:t>
+      </w:r>
+    </w:p>
+    <w:p>
+      <w:pPr>
+        <w:pStyle w:val="ListParagraph"/>
+        <w:numPr>
+          <w:ilvl w:val="0"/>
+          <w:numId w:val="20"/>
+        </w:numPr>
+        <w:rPr>
+          <w:sz w:val="24"/>
+          <w:szCs w:val="24"/>
+          <w:lang w:val="en-US"/>
+        </w:rPr>
+      </w:pPr>
+      <w:r>
+        <w:rPr>
+          <w:sz w:val="24"/>
+          <w:szCs w:val="24"/>
+          <w:lang w:val="en-US"/>
+        </w:rPr>
+        <w:t xml:space="preserve">Deleted “PressureGradients” in ModelConfig. </w:t>
+      </w:r>
+    </w:p>
+    <w:p>
+      <w:pPr>
+        <w:pStyle w:val="ListParagraph"/>
+        <w:numPr>
+          <w:ilvl w:val="0"/>
+          <w:numId w:val="20"/>
+        </w:numPr>
+        <w:rPr>
+          <w:sz w:val="24"/>
+          <w:szCs w:val="24"/>
+          <w:lang w:val="en-US"/>
+        </w:rPr>
+      </w:pPr>
+      <w:r>
+        <w:rPr>
+          <w:sz w:val="24"/>
+          <w:szCs w:val="24"/>
+          <w:lang w:val="en-US"/>
+        </w:rPr>
+        <w:t>Added “BottomFriction”: if value is “1” then bottom friction is included into the momentum equations (same as the former PressureGradients=2 option)</w:t>
+      </w:r>
+    </w:p>
+    <w:p>
+      <w:pPr>
         <w:pStyle w:val="Heading1"/>
         <w:numPr>
           <w:ilvl w:val="0"/>
@@ -4145,8 +4327,6 @@
         </w:rPr>
       </w:pPr>
       <w:bookmarkStart w:id="5" w:name="_Toc97327562"/>
-      <w:bookmarkStart w:id="6" w:name="_GoBack"/>
-      <w:bookmarkEnd w:id="6"/>
       <w:r>
         <w:rPr>
           <w:lang w:val="en-US"/>
@@ -4226,7 +4406,7 @@
           <w:lang w:val="en-US"/>
         </w:rPr>
       </w:pPr>
-      <w:bookmarkStart w:id="7" w:name="_Toc97327563"/>
+      <w:bookmarkStart w:id="6" w:name="_Toc97327563"/>
       <w:r>
         <w:rPr>
           <w:lang w:val="en-US"/>
@@ -4239,17 +4419,17 @@
         </w:rPr>
         <w:t>odel set-up</w:t>
       </w:r>
-      <w:bookmarkEnd w:id="7"/>
+      <w:bookmarkEnd w:id="6"/>
     </w:p>
     <w:p>
       <w:pPr>
         <w:pStyle w:val="Heading2"/>
       </w:pPr>
-      <w:bookmarkStart w:id="8" w:name="_Toc97327564"/>
+      <w:bookmarkStart w:id="7" w:name="_Toc97327564"/>
       <w:r>
         <w:t>Physical</w:t>
       </w:r>
-      <w:bookmarkEnd w:id="8"/>
+      <w:bookmarkEnd w:id="7"/>
     </w:p>
     <w:p>
       <w:pPr>
@@ -4798,6 +4978,7 @@
                 <w:sz w:val="24"/>
                 <w:szCs w:val="24"/>
               </w:rPr>
+              <w:lastRenderedPageBreak/>
               <w:t>Grid</w:t>
             </w:r>
           </w:p>
@@ -5904,16 +6085,7 @@
                 <w:szCs w:val="24"/>
                 <w:lang w:val="en-US"/>
               </w:rPr>
-              <w:t xml:space="preserve">. </w:t>
-            </w:r>
-            <w:r>
-              <w:rPr>
-                <w:sz w:val="24"/>
-                <w:szCs w:val="24"/>
-                <w:lang w:val="en-US"/>
-              </w:rPr>
-              <w:lastRenderedPageBreak/>
-              <w:t>Example: [“T”,”S”]</w:t>
+              <w:t>. Example: [“T”,”S”]</w:t>
             </w:r>
           </w:p>
         </w:tc>
@@ -7296,7 +7468,7 @@
                 <w:sz w:val="24"/>
                 <w:szCs w:val="24"/>
               </w:rPr>
-              <w:t>PressureGradients</w:t>
+              <w:t>BottomFriction</w:t>
             </w:r>
           </w:p>
         </w:tc>
@@ -7319,15 +7491,7 @@
                 <w:szCs w:val="24"/>
                 <w:lang w:val="en-US"/>
               </w:rPr>
-              <w:t>Horizontal p</w:t>
-            </w:r>
-            <w:r>
-              <w:rPr>
-                <w:sz w:val="24"/>
-                <w:szCs w:val="24"/>
-                <w:lang w:val="en-US"/>
-              </w:rPr>
-              <w:t>ressure gradients (0</w:t>
+              <w:t>0</w:t>
             </w:r>
             <w:r>
               <w:rPr>
@@ -7357,49 +7521,10 @@
                 <w:szCs w:val="24"/>
                 <w:lang w:val="en-US"/>
               </w:rPr>
-              <w:t>Svensson 1978</w:t>
-            </w:r>
-            <w:r>
-              <w:rPr>
-                <w:sz w:val="24"/>
-                <w:szCs w:val="24"/>
-                <w:lang w:val="en-US"/>
-              </w:rPr>
-              <w:t xml:space="preserve"> (</w:t>
-            </w:r>
-            <w:r>
-              <w:rPr>
-                <w:color w:val="FF0000"/>
-                <w:sz w:val="24"/>
-                <w:szCs w:val="24"/>
-                <w:lang w:val="en-US"/>
-              </w:rPr>
-              <w:t>not working</w:t>
-            </w:r>
-            <w:r>
-              <w:rPr>
-                <w:sz w:val="24"/>
-                <w:szCs w:val="24"/>
-                <w:lang w:val="en-US"/>
-              </w:rPr>
-              <w:t xml:space="preserve">), 2:bottom </w:t>
-            </w:r>
-            <w:r>
-              <w:rPr>
-                <w:sz w:val="24"/>
-                <w:szCs w:val="24"/>
-                <w:lang w:val="en-US"/>
-              </w:rPr>
-              <w:t>friction</w:t>
-            </w:r>
-            <w:r>
-              <w:rPr>
-                <w:sz w:val="24"/>
-                <w:szCs w:val="24"/>
-                <w:lang w:val="en-US"/>
-              </w:rPr>
-              <w:t>)</w:t>
-            </w:r>
+              <w:t>bottom friction in momentum equations on</w:t>
+            </w:r>
+            <w:bookmarkStart w:id="8" w:name="_GoBack"/>
+            <w:bookmarkEnd w:id="8"/>
           </w:p>
         </w:tc>
         <w:tc>
@@ -7566,7 +7691,16 @@
                 <w:szCs w:val="24"/>
                 <w:lang w:val="en-US"/>
               </w:rPr>
-              <w:t>an additional column in the forcing file: precipitation</w:t>
+              <w:t xml:space="preserve">an additional </w:t>
+            </w:r>
+            <w:r>
+              <w:rPr>
+                <w:sz w:val="24"/>
+                <w:szCs w:val="24"/>
+                <w:lang w:val="en-US"/>
+              </w:rPr>
+              <w:lastRenderedPageBreak/>
+              <w:t>column in the forcing file: precipitation</w:t>
             </w:r>
             <w:r>
               <w:rPr>
@@ -7605,6 +7739,7 @@
                 <w:szCs w:val="24"/>
                 <w:lang w:val="en-US"/>
               </w:rPr>
+              <w:lastRenderedPageBreak/>
               <w:t>1</w:t>
             </w:r>
           </w:p>
@@ -8353,7 +8488,6 @@
                 <w:szCs w:val="24"/>
                 <w:lang w:val="en-US"/>
               </w:rPr>
-              <w:lastRenderedPageBreak/>
               <w:t>Timestep s</w:t>
             </w:r>
           </w:p>
@@ -10118,6 +10252,7 @@
                 <w:sz w:val="24"/>
                 <w:szCs w:val="24"/>
               </w:rPr>
+              <w:lastRenderedPageBreak/>
               <w:t>p_</w:t>
             </w:r>
             <w:r>
@@ -11023,7 +11158,6 @@
                 <w:szCs w:val="24"/>
                 <w:lang w:val="en-US"/>
               </w:rPr>
-              <w:lastRenderedPageBreak/>
               <w:t>b_ice_ini</w:t>
             </w:r>
           </w:p>
@@ -11558,7 +11692,16 @@
           <w:szCs w:val="24"/>
           <w:lang w:val="en-US"/>
         </w:rPr>
-        <w:t>number of grid points. If the grid points are specified, one needs to make sure to include the top and bottom values as defined in the morphology file otherwise an error occurs and the simulation aborts.</w:t>
+        <w:t xml:space="preserve">number of </w:t>
+      </w:r>
+      <w:r>
+        <w:rPr>
+          <w:sz w:val="24"/>
+          <w:szCs w:val="24"/>
+          <w:lang w:val="en-US"/>
+        </w:rPr>
+        <w:lastRenderedPageBreak/>
+        <w:t>grid points. If the grid points are specified, one needs to make sure to include the top and bottom values as defined in the morphology file otherwise an error occurs and the simulation aborts.</w:t>
       </w:r>
     </w:p>
     <w:p>
@@ -11862,7 +12005,6 @@
           <w:szCs w:val="24"/>
           <w:lang w:val="en-US"/>
         </w:rPr>
-        <w:lastRenderedPageBreak/>
         <w:t xml:space="preserve">The </w:t>
       </w:r>
       <w:r>
@@ -12941,6 +13083,7 @@
           <w:szCs w:val="24"/>
           <w:lang w:val="en-US"/>
         </w:rPr>
+        <w:lastRenderedPageBreak/>
         <w:t xml:space="preserve">The </w:t>
       </w:r>
       <w:r>
@@ -13081,7 +13224,6 @@
           <w:szCs w:val="24"/>
           <w:lang w:val="en-US"/>
         </w:rPr>
-        <w:lastRenderedPageBreak/>
         <w:t xml:space="preserve">The first line of the file is a header, the next lines </w:t>
       </w:r>
       <w:r>
@@ -14774,6 +14916,7 @@
                 <w:szCs w:val="22"/>
                 <w:lang w:val="en-US"/>
               </w:rPr>
+              <w:lastRenderedPageBreak/>
               <w:t>Forcing mode</w:t>
             </w:r>
           </w:p>
@@ -16355,7 +16498,6 @@
           <w:szCs w:val="24"/>
           <w:lang w:val="en-US"/>
         </w:rPr>
-        <w:lastRenderedPageBreak/>
         <w:t>An example of this file (with</w:t>
       </w:r>
       <w:r>
@@ -18441,6 +18583,7 @@
           <w:szCs w:val="24"/>
           <w:lang w:val="en-US"/>
         </w:rPr>
+        <w:lastRenderedPageBreak/>
         <w:t xml:space="preserve">The first line of the file is a header, the second line gives the number of depths for which the </w:t>
       </w:r>
       <w:r>
@@ -19427,7 +19570,6 @@
           <w:szCs w:val="24"/>
           <w:lang w:val="en-US"/>
         </w:rPr>
-        <w:lastRenderedPageBreak/>
         <w:t>There are two kinds of different inflows: “deep inflows” and “surface inflows”. The inflow depth of “deep inflows”</w:t>
       </w:r>
       <w:r>
@@ -19849,6 +19991,7 @@
           <w:szCs w:val="24"/>
           <w:lang w:val="en-US"/>
         </w:rPr>
+        <w:lastRenderedPageBreak/>
         <w:t>Note that the depths are given relative to the initial water level (for deep inflows) and relative to the changing water level (for surface inflows).</w:t>
       </w:r>
     </w:p>
@@ -21617,7 +21760,6 @@
           <w:szCs w:val="24"/>
           <w:lang w:val="en-US"/>
         </w:rPr>
-        <w:lastRenderedPageBreak/>
         <w:t xml:space="preserve">An example of the water outflow file </w:t>
       </w:r>
       <w:r>
@@ -23831,6 +23973,7 @@
           <w:szCs w:val="24"/>
           <w:lang w:val="en-US"/>
         </w:rPr>
+        <w:lastRenderedPageBreak/>
         <w:t xml:space="preserve">An example of the water inflow file </w:t>
       </w:r>
       <w:r>
@@ -25598,16 +25741,7 @@
           <w:szCs w:val="24"/>
           <w:lang w:val="en-US"/>
         </w:rPr>
-        <w:t xml:space="preserve">In contrast to the initial conditions of the physical model (Simstrat), each biogeochemical variable needs its own file for the initial conditions. The reason for this is that AED2 modules can be turned on or off individually and thus the number of biogeochemical variables </w:t>
-      </w:r>
-      <w:r>
-        <w:rPr>
-          <w:sz w:val="24"/>
-          <w:szCs w:val="24"/>
-          <w:lang w:val="en-US"/>
-        </w:rPr>
-        <w:lastRenderedPageBreak/>
-        <w:t>simulated can be highly variable. The names of the AED2 initial condition files are “AED2MODULE_variable_ini”, for example the file for CH</w:t>
+        <w:t>In contrast to the initial conditions of the physical model (Simstrat), each biogeochemical variable needs its own file for the initial conditions. The reason for this is that AED2 modules can be turned on or off individually and thus the number of biogeochemical variables simulated can be highly variable. The names of the AED2 initial condition files are “AED2MODULE_variable_ini”, for example the file for CH</w:t>
       </w:r>
       <w:r>
         <w:rPr>
@@ -31278,7 +31412,7 @@
           <w:rPr>
             <w:noProof/>
           </w:rPr>
-          <w:t>6</w:t>
+          <w:t>7</w:t>
         </w:r>
         <w:r>
           <w:rPr>
@@ -31386,7 +31520,7 @@
   <w:abstractNum w:abstractNumId="1" w15:restartNumberingAfterBreak="0">
     <w:nsid w:val="FFFFFF89"/>
     <w:multiLevelType w:val="singleLevel"/>
-    <w:tmpl w:val="79FAECE4"/>
+    <w:tmpl w:val="396A2A44"/>
     <w:lvl w:ilvl="0">
       <w:start w:val="1"/>
       <w:numFmt w:val="bullet"/>
@@ -32420,7 +32554,7 @@
         <w:rFonts w:ascii="Calibri" w:eastAsiaTheme="minorHAnsi" w:hAnsi="Calibri" w:cs="Calibri" w:hint="default"/>
       </w:rPr>
     </w:lvl>
-    <w:lvl w:ilvl="1" w:tplc="04090003" w:tentative="1">
+    <w:lvl w:ilvl="1" w:tplc="04090003">
       <w:start w:val="1"/>
       <w:numFmt w:val="bullet"/>
       <w:lvlText w:val="o"/>
@@ -34697,7 +34831,7 @@
 </file>
 
 <file path=customXml/itemProps1.xml><?xml version="1.0" encoding="utf-8"?>
-<ds:datastoreItem xmlns:ds="http://schemas.openxmlformats.org/officeDocument/2006/customXml" ds:itemID="{804DFCBC-AAB0-4E0E-A578-C9E61D98847A}">
+<ds:datastoreItem xmlns:ds="http://schemas.openxmlformats.org/officeDocument/2006/customXml" ds:itemID="{1E121B25-4189-4D0F-BE08-C62EE31CD7E1}">
   <ds:schemaRefs>
     <ds:schemaRef ds:uri="http://schemas.openxmlformats.org/officeDocument/2006/bibliography"/>
   </ds:schemaRefs>

</xml_diff>